<commit_message>
LAB 8 + reports
</commit_message>
<xml_diff>
--- a/ООП/LAB4_Class/LAB4_Class.docx
+++ b/ООП/LAB4_Class/LAB4_Class.docx
@@ -1775,8 +1775,16 @@
     <w:p>
       <w:pPr>
         <w:pStyle w:val="1"/>
-      </w:pPr>
-      <w:r>
+        <w:rPr>
+          <w:sz w:val="24"/>
+          <w:szCs w:val="24"/>
+        </w:rPr>
+      </w:pPr>
+      <w:r>
+        <w:rPr>
+          <w:sz w:val="24"/>
+          <w:szCs w:val="24"/>
+        </w:rPr>
         <w:t>Ответы на контрольные вопросы</w:t>
       </w:r>
     </w:p>
@@ -2203,10 +2211,8 @@
           <w:rFonts w:ascii="Cascadia Mono" w:hAnsi="Cascadia Mono" w:cs="Cascadia Mono"/>
           <w:sz w:val="19"/>
           <w:szCs w:val="19"/>
-          <w:lang w:val="en-US"/>
-        </w:rPr>
-      </w:pPr>
-      <w:proofErr w:type="spellStart"/>
+        </w:rPr>
+      </w:pPr>
       <w:r>
         <w:rPr>
           <w:rFonts w:ascii="Cascadia Mono" w:hAnsi="Cascadia Mono" w:cs="Cascadia Mono"/>
@@ -2216,17 +2222,14 @@
         </w:rPr>
         <w:t>class</w:t>
       </w:r>
-      <w:proofErr w:type="spellEnd"/>
-      <w:r>
-        <w:rPr>
-          <w:rFonts w:ascii="Cascadia Mono" w:hAnsi="Cascadia Mono" w:cs="Cascadia Mono"/>
-          <w:sz w:val="19"/>
-          <w:szCs w:val="19"/>
-          <w:lang w:val="en-US"/>
-        </w:rPr>
-        <w:t xml:space="preserve"> </w:t>
-      </w:r>
-      <w:proofErr w:type="spellStart"/>
+      <w:r>
+        <w:rPr>
+          <w:rFonts w:ascii="Cascadia Mono" w:hAnsi="Cascadia Mono" w:cs="Cascadia Mono"/>
+          <w:sz w:val="19"/>
+          <w:szCs w:val="19"/>
+        </w:rPr>
+        <w:t xml:space="preserve"> </w:t>
+      </w:r>
       <w:proofErr w:type="gramStart"/>
       <w:r>
         <w:rPr>
@@ -2237,46 +2240,33 @@
         </w:rPr>
         <w:t>Base</w:t>
       </w:r>
-      <w:proofErr w:type="spellEnd"/>
-      <w:r>
-        <w:rPr>
-          <w:rFonts w:ascii="Cascadia Mono" w:hAnsi="Cascadia Mono" w:cs="Cascadia Mono"/>
-          <w:sz w:val="19"/>
-          <w:szCs w:val="19"/>
-          <w:lang w:val="en-US"/>
-        </w:rPr>
-        <w:t>{ /</w:t>
-      </w:r>
       <w:proofErr w:type="gramEnd"/>
       <w:r>
         <w:rPr>
           <w:rFonts w:ascii="Cascadia Mono" w:hAnsi="Cascadia Mono" w:cs="Cascadia Mono"/>
           <w:sz w:val="19"/>
           <w:szCs w:val="19"/>
-          <w:lang w:val="en-US"/>
-        </w:rPr>
-        <w:t>/базовый класс</w:t>
-      </w:r>
-    </w:p>
-    <w:p>
-      <w:pPr>
-        <w:autoSpaceDE w:val="0"/>
-        <w:autoSpaceDN w:val="0"/>
-        <w:adjustRightInd w:val="0"/>
-        <w:spacing w:after="0" w:line="240" w:lineRule="auto"/>
-        <w:rPr>
-          <w:rFonts w:ascii="Cascadia Mono" w:hAnsi="Cascadia Mono" w:cs="Cascadia Mono"/>
-          <w:sz w:val="19"/>
-          <w:szCs w:val="19"/>
-          <w:lang w:val="en-US"/>
-        </w:rPr>
-      </w:pPr>
-      <w:r>
-        <w:rPr>
-          <w:rFonts w:ascii="Cascadia Mono" w:hAnsi="Cascadia Mono" w:cs="Cascadia Mono"/>
-          <w:sz w:val="19"/>
-          <w:szCs w:val="19"/>
-          <w:lang w:val="en-US"/>
+        </w:rPr>
+        <w:t>{ //базовый класс</w:t>
+      </w:r>
+    </w:p>
+    <w:p>
+      <w:pPr>
+        <w:autoSpaceDE w:val="0"/>
+        <w:autoSpaceDN w:val="0"/>
+        <w:adjustRightInd w:val="0"/>
+        <w:spacing w:after="0" w:line="240" w:lineRule="auto"/>
+        <w:rPr>
+          <w:rFonts w:ascii="Cascadia Mono" w:hAnsi="Cascadia Mono" w:cs="Cascadia Mono"/>
+          <w:sz w:val="19"/>
+          <w:szCs w:val="19"/>
+        </w:rPr>
+      </w:pPr>
+      <w:r>
+        <w:rPr>
+          <w:rFonts w:ascii="Cascadia Mono" w:hAnsi="Cascadia Mono" w:cs="Cascadia Mono"/>
+          <w:sz w:val="19"/>
+          <w:szCs w:val="19"/>
         </w:rPr>
         <w:tab/>
         <w:t>…</w:t>
@@ -2292,15 +2282,13 @@
           <w:rFonts w:ascii="Cascadia Mono" w:hAnsi="Cascadia Mono" w:cs="Cascadia Mono"/>
           <w:sz w:val="19"/>
           <w:szCs w:val="19"/>
-          <w:lang w:val="en-US"/>
-        </w:rPr>
-      </w:pPr>
-      <w:r>
-        <w:rPr>
-          <w:rFonts w:ascii="Cascadia Mono" w:hAnsi="Cascadia Mono" w:cs="Cascadia Mono"/>
-          <w:sz w:val="19"/>
-          <w:szCs w:val="19"/>
-          <w:lang w:val="en-US"/>
+        </w:rPr>
+      </w:pPr>
+      <w:r>
+        <w:rPr>
+          <w:rFonts w:ascii="Cascadia Mono" w:hAnsi="Cascadia Mono" w:cs="Cascadia Mono"/>
+          <w:sz w:val="19"/>
+          <w:szCs w:val="19"/>
         </w:rPr>
         <w:t>};</w:t>
       </w:r>
@@ -2315,10 +2303,8 @@
           <w:rFonts w:ascii="Cascadia Mono" w:hAnsi="Cascadia Mono" w:cs="Cascadia Mono"/>
           <w:sz w:val="19"/>
           <w:szCs w:val="19"/>
-          <w:lang w:val="en-US"/>
-        </w:rPr>
-      </w:pPr>
-      <w:proofErr w:type="spellStart"/>
+        </w:rPr>
+      </w:pPr>
       <w:r>
         <w:rPr>
           <w:rFonts w:ascii="Cascadia Mono" w:hAnsi="Cascadia Mono" w:cs="Cascadia Mono"/>
@@ -2328,17 +2314,14 @@
         </w:rPr>
         <w:t>class</w:t>
       </w:r>
-      <w:proofErr w:type="spellEnd"/>
-      <w:r>
-        <w:rPr>
-          <w:rFonts w:ascii="Cascadia Mono" w:hAnsi="Cascadia Mono" w:cs="Cascadia Mono"/>
-          <w:sz w:val="19"/>
-          <w:szCs w:val="19"/>
-          <w:lang w:val="en-US"/>
-        </w:rPr>
-        <w:t xml:space="preserve"> </w:t>
-      </w:r>
-      <w:proofErr w:type="spellStart"/>
+      <w:r>
+        <w:rPr>
+          <w:rFonts w:ascii="Cascadia Mono" w:hAnsi="Cascadia Mono" w:cs="Cascadia Mono"/>
+          <w:sz w:val="19"/>
+          <w:szCs w:val="19"/>
+        </w:rPr>
+        <w:t xml:space="preserve"> </w:t>
+      </w:r>
       <w:r>
         <w:rPr>
           <w:rFonts w:ascii="Cascadia Mono" w:hAnsi="Cascadia Mono" w:cs="Cascadia Mono"/>
@@ -2348,17 +2331,14 @@
         </w:rPr>
         <w:t>Derive</w:t>
       </w:r>
-      <w:proofErr w:type="spellEnd"/>
-      <w:r>
-        <w:rPr>
-          <w:rFonts w:ascii="Cascadia Mono" w:hAnsi="Cascadia Mono" w:cs="Cascadia Mono"/>
-          <w:sz w:val="19"/>
-          <w:szCs w:val="19"/>
-          <w:lang w:val="en-US"/>
+      <w:r>
+        <w:rPr>
+          <w:rFonts w:ascii="Cascadia Mono" w:hAnsi="Cascadia Mono" w:cs="Cascadia Mono"/>
+          <w:sz w:val="19"/>
+          <w:szCs w:val="19"/>
         </w:rPr>
         <w:t xml:space="preserve">: </w:t>
       </w:r>
-      <w:proofErr w:type="spellStart"/>
       <w:r>
         <w:rPr>
           <w:rFonts w:ascii="Cascadia Mono" w:hAnsi="Cascadia Mono" w:cs="Cascadia Mono"/>
@@ -2368,81 +2348,55 @@
         </w:rPr>
         <w:t>Base</w:t>
       </w:r>
-      <w:proofErr w:type="spellEnd"/>
-      <w:r>
-        <w:rPr>
-          <w:rFonts w:ascii="Cascadia Mono" w:hAnsi="Cascadia Mono" w:cs="Cascadia Mono"/>
-          <w:sz w:val="19"/>
-          <w:szCs w:val="19"/>
-          <w:lang w:val="en-US"/>
-        </w:rPr>
-        <w:t xml:space="preserve"> </w:t>
-      </w:r>
-      <w:proofErr w:type="gramStart"/>
-      <w:r>
-        <w:rPr>
-          <w:rFonts w:ascii="Cascadia Mono" w:hAnsi="Cascadia Mono" w:cs="Cascadia Mono"/>
-          <w:sz w:val="19"/>
-          <w:szCs w:val="19"/>
-          <w:lang w:val="en-US"/>
-        </w:rPr>
-        <w:t>{ /</w:t>
-      </w:r>
-      <w:proofErr w:type="gramEnd"/>
-      <w:r>
-        <w:rPr>
-          <w:rFonts w:ascii="Cascadia Mono" w:hAnsi="Cascadia Mono" w:cs="Cascadia Mono"/>
-          <w:sz w:val="19"/>
-          <w:szCs w:val="19"/>
-          <w:lang w:val="en-US"/>
-        </w:rPr>
-        <w:t>/производный класс</w:t>
-      </w:r>
-    </w:p>
-    <w:p>
-      <w:pPr>
-        <w:autoSpaceDE w:val="0"/>
-        <w:autoSpaceDN w:val="0"/>
-        <w:adjustRightInd w:val="0"/>
-        <w:spacing w:after="0" w:line="240" w:lineRule="auto"/>
-        <w:rPr>
-          <w:rFonts w:ascii="Cascadia Mono" w:hAnsi="Cascadia Mono" w:cs="Cascadia Mono"/>
-          <w:sz w:val="19"/>
-          <w:szCs w:val="19"/>
-          <w:lang w:val="en-US"/>
-        </w:rPr>
-      </w:pPr>
-      <w:r>
-        <w:rPr>
-          <w:rFonts w:ascii="Cascadia Mono" w:hAnsi="Cascadia Mono" w:cs="Cascadia Mono"/>
-          <w:sz w:val="19"/>
-          <w:szCs w:val="19"/>
-          <w:lang w:val="en-US"/>
+      <w:r>
+        <w:rPr>
+          <w:rFonts w:ascii="Cascadia Mono" w:hAnsi="Cascadia Mono" w:cs="Cascadia Mono"/>
+          <w:sz w:val="19"/>
+          <w:szCs w:val="19"/>
+        </w:rPr>
+        <w:t xml:space="preserve"> { //производный класс</w:t>
+      </w:r>
+    </w:p>
+    <w:p>
+      <w:pPr>
+        <w:autoSpaceDE w:val="0"/>
+        <w:autoSpaceDN w:val="0"/>
+        <w:adjustRightInd w:val="0"/>
+        <w:spacing w:after="0" w:line="240" w:lineRule="auto"/>
+        <w:rPr>
+          <w:rFonts w:ascii="Cascadia Mono" w:hAnsi="Cascadia Mono" w:cs="Cascadia Mono"/>
+          <w:sz w:val="19"/>
+          <w:szCs w:val="19"/>
+        </w:rPr>
+      </w:pPr>
+      <w:r>
+        <w:rPr>
+          <w:rFonts w:ascii="Cascadia Mono" w:hAnsi="Cascadia Mono" w:cs="Cascadia Mono"/>
+          <w:sz w:val="19"/>
+          <w:szCs w:val="19"/>
+        </w:rPr>
+        <w:t>…</w:t>
+      </w:r>
+    </w:p>
+    <w:p>
+      <w:pPr>
+        <w:autoSpaceDE w:val="0"/>
+        <w:autoSpaceDN w:val="0"/>
+        <w:adjustRightInd w:val="0"/>
+        <w:spacing w:after="0" w:line="240" w:lineRule="auto"/>
+        <w:rPr>
+          <w:rFonts w:ascii="Cascadia Mono" w:hAnsi="Cascadia Mono" w:cs="Cascadia Mono"/>
+          <w:sz w:val="19"/>
+          <w:szCs w:val="19"/>
+        </w:rPr>
+      </w:pPr>
+      <w:r>
+        <w:rPr>
+          <w:rFonts w:ascii="Cascadia Mono" w:hAnsi="Cascadia Mono" w:cs="Cascadia Mono"/>
+          <w:sz w:val="19"/>
+          <w:szCs w:val="19"/>
         </w:rPr>
         <w:lastRenderedPageBreak/>
-        <w:t>…</w:t>
-      </w:r>
-    </w:p>
-    <w:p>
-      <w:pPr>
-        <w:autoSpaceDE w:val="0"/>
-        <w:autoSpaceDN w:val="0"/>
-        <w:adjustRightInd w:val="0"/>
-        <w:spacing w:after="0" w:line="240" w:lineRule="auto"/>
-        <w:rPr>
-          <w:rFonts w:ascii="Cascadia Mono" w:hAnsi="Cascadia Mono" w:cs="Cascadia Mono"/>
-          <w:sz w:val="19"/>
-          <w:szCs w:val="19"/>
-          <w:lang w:val="en-US"/>
-        </w:rPr>
-      </w:pPr>
-      <w:r>
-        <w:rPr>
-          <w:rFonts w:ascii="Cascadia Mono" w:hAnsi="Cascadia Mono" w:cs="Cascadia Mono"/>
-          <w:sz w:val="19"/>
-          <w:szCs w:val="19"/>
-          <w:lang w:val="en-US"/>
-        </w:rPr>
         <w:t>};</w:t>
       </w:r>
     </w:p>
@@ -3052,9 +3006,44 @@
           <w:rFonts w:ascii="Cascadia Mono" w:hAnsi="Cascadia Mono" w:cs="Cascadia Mono"/>
           <w:sz w:val="19"/>
           <w:szCs w:val="19"/>
-          <w:lang w:val="en-US"/>
-        </w:rPr>
-      </w:pPr>
+        </w:rPr>
+      </w:pPr>
+      <w:r>
+        <w:rPr>
+          <w:rFonts w:ascii="Cascadia Mono" w:hAnsi="Cascadia Mono" w:cs="Cascadia Mono"/>
+          <w:sz w:val="19"/>
+          <w:szCs w:val="19"/>
+          <w:lang w:val="en-US"/>
+        </w:rPr>
+        <w:t>Derive</w:t>
+      </w:r>
+      <w:r>
+        <w:rPr>
+          <w:rFonts w:ascii="Cascadia Mono" w:hAnsi="Cascadia Mono" w:cs="Cascadia Mono"/>
+          <w:sz w:val="19"/>
+          <w:szCs w:val="19"/>
+        </w:rPr>
+        <w:t xml:space="preserve"> </w:t>
+      </w:r>
+      <w:proofErr w:type="gramStart"/>
+      <w:r>
+        <w:rPr>
+          <w:rFonts w:ascii="Cascadia Mono" w:hAnsi="Cascadia Mono" w:cs="Cascadia Mono"/>
+          <w:sz w:val="19"/>
+          <w:szCs w:val="19"/>
+          <w:lang w:val="en-US"/>
+        </w:rPr>
+        <w:t>D</w:t>
+      </w:r>
+      <w:proofErr w:type="gramEnd"/>
+      <w:r>
+        <w:rPr>
+          <w:rFonts w:ascii="Cascadia Mono" w:hAnsi="Cascadia Mono" w:cs="Cascadia Mono"/>
+          <w:sz w:val="19"/>
+          <w:szCs w:val="19"/>
+        </w:rPr>
+        <w:t>,*</w:t>
+      </w:r>
       <w:proofErr w:type="spellStart"/>
       <w:r>
         <w:rPr>
@@ -3063,17 +3052,340 @@
           <w:szCs w:val="19"/>
           <w:lang w:val="en-US"/>
         </w:rPr>
+        <w:t>dp</w:t>
+      </w:r>
+      <w:proofErr w:type="spellEnd"/>
+      <w:r>
+        <w:rPr>
+          <w:rFonts w:ascii="Cascadia Mono" w:hAnsi="Cascadia Mono" w:cs="Cascadia Mono"/>
+          <w:sz w:val="19"/>
+          <w:szCs w:val="19"/>
+        </w:rPr>
+        <w:t>;</w:t>
+      </w:r>
+    </w:p>
+    <w:p>
+      <w:pPr>
+        <w:autoSpaceDE w:val="0"/>
+        <w:autoSpaceDN w:val="0"/>
+        <w:adjustRightInd w:val="0"/>
+        <w:spacing w:after="0" w:line="240" w:lineRule="auto"/>
+        <w:rPr>
+          <w:rFonts w:ascii="Cascadia Mono" w:hAnsi="Cascadia Mono" w:cs="Cascadia Mono"/>
+          <w:sz w:val="19"/>
+          <w:szCs w:val="19"/>
+        </w:rPr>
+      </w:pPr>
+      <w:r>
+        <w:rPr>
+          <w:rFonts w:ascii="Cascadia Mono" w:hAnsi="Cascadia Mono" w:cs="Cascadia Mono"/>
+          <w:sz w:val="19"/>
+          <w:szCs w:val="19"/>
+          <w:lang w:val="en-US"/>
+        </w:rPr>
+        <w:t>bp</w:t>
+      </w:r>
+      <w:r>
+        <w:rPr>
+          <w:rFonts w:ascii="Cascadia Mono" w:hAnsi="Cascadia Mono" w:cs="Cascadia Mono"/>
+          <w:sz w:val="19"/>
+          <w:szCs w:val="19"/>
+        </w:rPr>
+        <w:t>=&amp;</w:t>
+      </w:r>
+      <w:r>
+        <w:rPr>
+          <w:rFonts w:ascii="Cascadia Mono" w:hAnsi="Cascadia Mono" w:cs="Cascadia Mono"/>
+          <w:sz w:val="19"/>
+          <w:szCs w:val="19"/>
+          <w:lang w:val="en-US"/>
+        </w:rPr>
+        <w:t>B</w:t>
+      </w:r>
+      <w:r>
+        <w:rPr>
+          <w:rFonts w:ascii="Cascadia Mono" w:hAnsi="Cascadia Mono" w:cs="Cascadia Mono"/>
+          <w:sz w:val="19"/>
+          <w:szCs w:val="19"/>
+        </w:rPr>
+        <w:t>; //указатель базового класса ставится на объект</w:t>
+      </w:r>
+    </w:p>
+    <w:p>
+      <w:pPr>
+        <w:autoSpaceDE w:val="0"/>
+        <w:autoSpaceDN w:val="0"/>
+        <w:adjustRightInd w:val="0"/>
+        <w:spacing w:after="0" w:line="240" w:lineRule="auto"/>
+        <w:rPr>
+          <w:rFonts w:ascii="Cascadia Mono" w:hAnsi="Cascadia Mono" w:cs="Cascadia Mono"/>
+          <w:sz w:val="19"/>
+          <w:szCs w:val="19"/>
+        </w:rPr>
+      </w:pPr>
+      <w:proofErr w:type="spellStart"/>
+      <w:r>
+        <w:rPr>
+          <w:rFonts w:ascii="Cascadia Mono" w:hAnsi="Cascadia Mono" w:cs="Cascadia Mono"/>
+          <w:sz w:val="19"/>
+          <w:szCs w:val="19"/>
+          <w:lang w:val="en-US"/>
+        </w:rPr>
+        <w:t>dp</w:t>
+      </w:r>
+      <w:proofErr w:type="spellEnd"/>
+      <w:r>
+        <w:rPr>
+          <w:rFonts w:ascii="Cascadia Mono" w:hAnsi="Cascadia Mono" w:cs="Cascadia Mono"/>
+          <w:sz w:val="19"/>
+          <w:szCs w:val="19"/>
+        </w:rPr>
+        <w:t>=&amp;</w:t>
+      </w:r>
+      <w:r>
+        <w:rPr>
+          <w:rFonts w:ascii="Cascadia Mono" w:hAnsi="Cascadia Mono" w:cs="Cascadia Mono"/>
+          <w:sz w:val="19"/>
+          <w:szCs w:val="19"/>
+          <w:lang w:val="en-US"/>
+        </w:rPr>
+        <w:t>D</w:t>
+      </w:r>
+      <w:r>
+        <w:rPr>
+          <w:rFonts w:ascii="Cascadia Mono" w:hAnsi="Cascadia Mono" w:cs="Cascadia Mono"/>
+          <w:sz w:val="19"/>
+          <w:szCs w:val="19"/>
+        </w:rPr>
+        <w:t>; //производного класса</w:t>
+      </w:r>
+    </w:p>
+    <w:p>
+      <w:pPr>
+        <w:autoSpaceDE w:val="0"/>
+        <w:autoSpaceDN w:val="0"/>
+        <w:adjustRightInd w:val="0"/>
+        <w:spacing w:after="0" w:line="240" w:lineRule="auto"/>
+        <w:rPr>
+          <w:rFonts w:ascii="Cascadia Mono" w:hAnsi="Cascadia Mono" w:cs="Cascadia Mono"/>
+          <w:sz w:val="19"/>
+          <w:szCs w:val="19"/>
+        </w:rPr>
+      </w:pPr>
+      <w:r>
+        <w:rPr>
+          <w:rFonts w:ascii="Cascadia Mono" w:hAnsi="Cascadia Mono" w:cs="Cascadia Mono"/>
+          <w:sz w:val="19"/>
+          <w:szCs w:val="19"/>
+          <w:lang w:val="en-US"/>
+        </w:rPr>
+        <w:t>Base</w:t>
+      </w:r>
+      <w:r>
+        <w:rPr>
+          <w:rFonts w:ascii="Cascadia Mono" w:hAnsi="Cascadia Mono" w:cs="Cascadia Mono"/>
+          <w:sz w:val="19"/>
+          <w:szCs w:val="19"/>
+        </w:rPr>
+        <w:t xml:space="preserve"> *</w:t>
+      </w:r>
+      <w:r>
+        <w:rPr>
+          <w:rFonts w:ascii="Cascadia Mono" w:hAnsi="Cascadia Mono" w:cs="Cascadia Mono"/>
+          <w:sz w:val="19"/>
+          <w:szCs w:val="19"/>
+          <w:lang w:val="en-US"/>
+        </w:rPr>
+        <w:t>p</w:t>
+      </w:r>
+      <w:r>
+        <w:rPr>
+          <w:rFonts w:ascii="Cascadia Mono" w:hAnsi="Cascadia Mono" w:cs="Cascadia Mono"/>
+          <w:sz w:val="19"/>
+          <w:szCs w:val="19"/>
+        </w:rPr>
+        <w:t xml:space="preserve"> = &amp;</w:t>
+      </w:r>
+      <w:r>
+        <w:rPr>
+          <w:rFonts w:ascii="Cascadia Mono" w:hAnsi="Cascadia Mono" w:cs="Cascadia Mono"/>
+          <w:sz w:val="19"/>
+          <w:szCs w:val="19"/>
+          <w:lang w:val="en-US"/>
+        </w:rPr>
+        <w:t>D</w:t>
+      </w:r>
+      <w:r>
+        <w:rPr>
+          <w:rFonts w:ascii="Cascadia Mono" w:hAnsi="Cascadia Mono" w:cs="Cascadia Mono"/>
+          <w:sz w:val="19"/>
+          <w:szCs w:val="19"/>
+        </w:rPr>
+        <w:t>;</w:t>
+      </w:r>
+    </w:p>
+    <w:p>
+      <w:pPr>
+        <w:autoSpaceDE w:val="0"/>
+        <w:autoSpaceDN w:val="0"/>
+        <w:adjustRightInd w:val="0"/>
+        <w:spacing w:after="0" w:line="240" w:lineRule="auto"/>
+        <w:rPr>
+          <w:rFonts w:ascii="Cascadia Mono" w:hAnsi="Cascadia Mono" w:cs="Cascadia Mono"/>
+          <w:sz w:val="19"/>
+          <w:szCs w:val="19"/>
+        </w:rPr>
+      </w:pPr>
+      <w:r>
+        <w:rPr>
+          <w:rFonts w:ascii="Cascadia Mono" w:hAnsi="Cascadia Mono" w:cs="Cascadia Mono"/>
+          <w:sz w:val="19"/>
+          <w:szCs w:val="19"/>
+          <w:lang w:val="en-US"/>
+        </w:rPr>
+        <w:t>bp</w:t>
+      </w:r>
+      <w:r>
+        <w:rPr>
+          <w:rFonts w:ascii="Cascadia Mono" w:hAnsi="Cascadia Mono" w:cs="Cascadia Mono"/>
+          <w:sz w:val="19"/>
+          <w:szCs w:val="19"/>
+        </w:rPr>
+        <w:t xml:space="preserve"> –&gt;</w:t>
+      </w:r>
+      <w:proofErr w:type="gramStart"/>
+      <w:r>
+        <w:rPr>
+          <w:rFonts w:ascii="Cascadia Mono" w:hAnsi="Cascadia Mono" w:cs="Cascadia Mono"/>
+          <w:sz w:val="19"/>
+          <w:szCs w:val="19"/>
+          <w:lang w:val="en-US"/>
+        </w:rPr>
+        <w:t>print</w:t>
+      </w:r>
+      <w:r>
+        <w:rPr>
+          <w:rFonts w:ascii="Cascadia Mono" w:hAnsi="Cascadia Mono" w:cs="Cascadia Mono"/>
+          <w:sz w:val="19"/>
+          <w:szCs w:val="19"/>
+        </w:rPr>
+        <w:t>(</w:t>
+      </w:r>
+      <w:proofErr w:type="gramEnd"/>
+      <w:r>
+        <w:rPr>
+          <w:rFonts w:ascii="Cascadia Mono" w:hAnsi="Cascadia Mono" w:cs="Cascadia Mono"/>
+          <w:sz w:val="19"/>
+          <w:szCs w:val="19"/>
+        </w:rPr>
+        <w:t xml:space="preserve">); // вызывается метод для </w:t>
+      </w:r>
+      <w:r>
+        <w:rPr>
+          <w:rFonts w:ascii="Cascadia Mono" w:hAnsi="Cascadia Mono" w:cs="Cascadia Mono"/>
+          <w:sz w:val="19"/>
+          <w:szCs w:val="19"/>
+          <w:lang w:val="en-US"/>
+        </w:rPr>
+        <w:t>Base</w:t>
+      </w:r>
+    </w:p>
+    <w:p>
+      <w:pPr>
+        <w:autoSpaceDE w:val="0"/>
+        <w:autoSpaceDN w:val="0"/>
+        <w:adjustRightInd w:val="0"/>
+        <w:spacing w:after="0" w:line="240" w:lineRule="auto"/>
+        <w:rPr>
+          <w:rFonts w:ascii="Cascadia Mono" w:hAnsi="Cascadia Mono" w:cs="Cascadia Mono"/>
+          <w:sz w:val="19"/>
+          <w:szCs w:val="19"/>
+        </w:rPr>
+      </w:pPr>
+      <w:proofErr w:type="spellStart"/>
+      <w:r>
+        <w:rPr>
+          <w:rFonts w:ascii="Cascadia Mono" w:hAnsi="Cascadia Mono" w:cs="Cascadia Mono"/>
+          <w:sz w:val="19"/>
+          <w:szCs w:val="19"/>
+          <w:lang w:val="en-US"/>
+        </w:rPr>
+        <w:t>dp</w:t>
+      </w:r>
+      <w:proofErr w:type="spellEnd"/>
+      <w:r>
+        <w:rPr>
+          <w:rFonts w:ascii="Cascadia Mono" w:hAnsi="Cascadia Mono" w:cs="Cascadia Mono"/>
+          <w:sz w:val="19"/>
+          <w:szCs w:val="19"/>
+        </w:rPr>
+        <w:t xml:space="preserve"> –&gt;</w:t>
+      </w:r>
+      <w:proofErr w:type="gramStart"/>
+      <w:r>
+        <w:rPr>
+          <w:rFonts w:ascii="Cascadia Mono" w:hAnsi="Cascadia Mono" w:cs="Cascadia Mono"/>
+          <w:sz w:val="19"/>
+          <w:szCs w:val="19"/>
+          <w:lang w:val="en-US"/>
+        </w:rPr>
+        <w:t>print</w:t>
+      </w:r>
+      <w:r>
+        <w:rPr>
+          <w:rFonts w:ascii="Cascadia Mono" w:hAnsi="Cascadia Mono" w:cs="Cascadia Mono"/>
+          <w:sz w:val="19"/>
+          <w:szCs w:val="19"/>
+        </w:rPr>
+        <w:t>(</w:t>
+      </w:r>
+      <w:proofErr w:type="gramEnd"/>
+      <w:r>
+        <w:rPr>
+          <w:rFonts w:ascii="Cascadia Mono" w:hAnsi="Cascadia Mono" w:cs="Cascadia Mono"/>
+          <w:sz w:val="19"/>
+          <w:szCs w:val="19"/>
+        </w:rPr>
+        <w:t xml:space="preserve">); // вызывается метод для </w:t>
+      </w:r>
+      <w:r>
+        <w:rPr>
+          <w:rFonts w:ascii="Cascadia Mono" w:hAnsi="Cascadia Mono" w:cs="Cascadia Mono"/>
+          <w:sz w:val="19"/>
+          <w:szCs w:val="19"/>
+          <w:lang w:val="en-US"/>
+        </w:rPr>
         <w:t>Derive</w:t>
       </w:r>
-      <w:proofErr w:type="spellEnd"/>
-      <w:r>
-        <w:rPr>
-          <w:rFonts w:ascii="Cascadia Mono" w:hAnsi="Cascadia Mono" w:cs="Cascadia Mono"/>
-          <w:sz w:val="19"/>
-          <w:szCs w:val="19"/>
-          <w:lang w:val="en-US"/>
-        </w:rPr>
-        <w:t xml:space="preserve"> </w:t>
+    </w:p>
+    <w:p>
+      <w:pPr>
+        <w:autoSpaceDE w:val="0"/>
+        <w:autoSpaceDN w:val="0"/>
+        <w:adjustRightInd w:val="0"/>
+        <w:spacing w:after="0" w:line="240" w:lineRule="auto"/>
+        <w:rPr>
+          <w:rFonts w:ascii="Cascadia Mono" w:hAnsi="Cascadia Mono" w:cs="Cascadia Mono"/>
+          <w:sz w:val="19"/>
+          <w:szCs w:val="19"/>
+        </w:rPr>
+      </w:pPr>
+      <w:r>
+        <w:rPr>
+          <w:rFonts w:ascii="Cascadia Mono" w:hAnsi="Cascadia Mono" w:cs="Cascadia Mono"/>
+          <w:sz w:val="19"/>
+          <w:szCs w:val="19"/>
+          <w:lang w:val="en-US"/>
+        </w:rPr>
+        <w:t>p</w:t>
+      </w:r>
+      <w:r>
+        <w:rPr>
+          <w:rFonts w:ascii="Cascadia Mono" w:hAnsi="Cascadia Mono" w:cs="Cascadia Mono"/>
+          <w:sz w:val="19"/>
+          <w:szCs w:val="19"/>
+        </w:rPr>
+        <w:t xml:space="preserve"> –&gt;</w:t>
       </w:r>
       <w:proofErr w:type="gramStart"/>
       <w:r>
@@ -3083,273 +3395,25 @@
           <w:szCs w:val="19"/>
           <w:lang w:val="en-US"/>
         </w:rPr>
-        <w:t>D,*</w:t>
-      </w:r>
-      <w:proofErr w:type="spellStart"/>
+        <w:t>print</w:t>
+      </w:r>
+      <w:r>
+        <w:rPr>
+          <w:rFonts w:ascii="Cascadia Mono" w:hAnsi="Cascadia Mono" w:cs="Cascadia Mono"/>
+          <w:sz w:val="19"/>
+          <w:szCs w:val="19"/>
+        </w:rPr>
+        <w:t>(</w:t>
+      </w:r>
       <w:proofErr w:type="gramEnd"/>
       <w:r>
         <w:rPr>
           <w:rFonts w:ascii="Cascadia Mono" w:hAnsi="Cascadia Mono" w:cs="Cascadia Mono"/>
           <w:sz w:val="19"/>
           <w:szCs w:val="19"/>
-          <w:lang w:val="en-US"/>
-        </w:rPr>
-        <w:t>dp</w:t>
-      </w:r>
-      <w:proofErr w:type="spellEnd"/>
-      <w:r>
-        <w:rPr>
-          <w:rFonts w:ascii="Cascadia Mono" w:hAnsi="Cascadia Mono" w:cs="Cascadia Mono"/>
-          <w:sz w:val="19"/>
-          <w:szCs w:val="19"/>
-          <w:lang w:val="en-US"/>
-        </w:rPr>
-        <w:t>;</w:t>
-      </w:r>
-    </w:p>
-    <w:p>
-      <w:pPr>
-        <w:autoSpaceDE w:val="0"/>
-        <w:autoSpaceDN w:val="0"/>
-        <w:adjustRightInd w:val="0"/>
-        <w:spacing w:after="0" w:line="240" w:lineRule="auto"/>
-        <w:rPr>
-          <w:rFonts w:ascii="Cascadia Mono" w:hAnsi="Cascadia Mono" w:cs="Cascadia Mono"/>
-          <w:sz w:val="19"/>
-          <w:szCs w:val="19"/>
-          <w:lang w:val="en-US"/>
-        </w:rPr>
-      </w:pPr>
-      <w:proofErr w:type="spellStart"/>
-      <w:r>
-        <w:rPr>
-          <w:rFonts w:ascii="Cascadia Mono" w:hAnsi="Cascadia Mono" w:cs="Cascadia Mono"/>
-          <w:sz w:val="19"/>
-          <w:szCs w:val="19"/>
-          <w:lang w:val="en-US"/>
-        </w:rPr>
-        <w:t>bp</w:t>
-      </w:r>
-      <w:proofErr w:type="spellEnd"/>
-      <w:r>
-        <w:rPr>
-          <w:rFonts w:ascii="Cascadia Mono" w:hAnsi="Cascadia Mono" w:cs="Cascadia Mono"/>
-          <w:sz w:val="19"/>
-          <w:szCs w:val="19"/>
-          <w:lang w:val="en-US"/>
-        </w:rPr>
-        <w:t>=&amp;B; //указатель базового класса ставится на объект</w:t>
-      </w:r>
-    </w:p>
-    <w:p>
-      <w:pPr>
-        <w:autoSpaceDE w:val="0"/>
-        <w:autoSpaceDN w:val="0"/>
-        <w:adjustRightInd w:val="0"/>
-        <w:spacing w:after="0" w:line="240" w:lineRule="auto"/>
-        <w:rPr>
-          <w:rFonts w:ascii="Cascadia Mono" w:hAnsi="Cascadia Mono" w:cs="Cascadia Mono"/>
-          <w:sz w:val="19"/>
-          <w:szCs w:val="19"/>
-          <w:lang w:val="en-US"/>
-        </w:rPr>
-      </w:pPr>
-      <w:proofErr w:type="spellStart"/>
-      <w:r>
-        <w:rPr>
-          <w:rFonts w:ascii="Cascadia Mono" w:hAnsi="Cascadia Mono" w:cs="Cascadia Mono"/>
-          <w:sz w:val="19"/>
-          <w:szCs w:val="19"/>
-          <w:lang w:val="en-US"/>
-        </w:rPr>
-        <w:t>dp</w:t>
-      </w:r>
-      <w:proofErr w:type="spellEnd"/>
-      <w:r>
-        <w:rPr>
-          <w:rFonts w:ascii="Cascadia Mono" w:hAnsi="Cascadia Mono" w:cs="Cascadia Mono"/>
-          <w:sz w:val="19"/>
-          <w:szCs w:val="19"/>
-          <w:lang w:val="en-US"/>
-        </w:rPr>
-        <w:t>=&amp;D; //производного класса</w:t>
-      </w:r>
-    </w:p>
-    <w:p>
-      <w:pPr>
-        <w:autoSpaceDE w:val="0"/>
-        <w:autoSpaceDN w:val="0"/>
-        <w:adjustRightInd w:val="0"/>
-        <w:spacing w:after="0" w:line="240" w:lineRule="auto"/>
-        <w:rPr>
-          <w:rFonts w:ascii="Cascadia Mono" w:hAnsi="Cascadia Mono" w:cs="Cascadia Mono"/>
-          <w:sz w:val="19"/>
-          <w:szCs w:val="19"/>
-          <w:lang w:val="en-US"/>
-        </w:rPr>
-      </w:pPr>
-      <w:proofErr w:type="spellStart"/>
-      <w:r>
-        <w:rPr>
-          <w:rFonts w:ascii="Cascadia Mono" w:hAnsi="Cascadia Mono" w:cs="Cascadia Mono"/>
-          <w:sz w:val="19"/>
-          <w:szCs w:val="19"/>
-          <w:lang w:val="en-US"/>
-        </w:rPr>
-        <w:t>Base</w:t>
-      </w:r>
-      <w:proofErr w:type="spellEnd"/>
-      <w:r>
-        <w:rPr>
-          <w:rFonts w:ascii="Cascadia Mono" w:hAnsi="Cascadia Mono" w:cs="Cascadia Mono"/>
-          <w:sz w:val="19"/>
-          <w:szCs w:val="19"/>
-          <w:lang w:val="en-US"/>
-        </w:rPr>
-        <w:t xml:space="preserve"> *p = &amp;D;</w:t>
-      </w:r>
-    </w:p>
-    <w:p>
-      <w:pPr>
-        <w:autoSpaceDE w:val="0"/>
-        <w:autoSpaceDN w:val="0"/>
-        <w:adjustRightInd w:val="0"/>
-        <w:spacing w:after="0" w:line="240" w:lineRule="auto"/>
-        <w:rPr>
-          <w:rFonts w:ascii="Cascadia Mono" w:hAnsi="Cascadia Mono" w:cs="Cascadia Mono"/>
-          <w:sz w:val="19"/>
-          <w:szCs w:val="19"/>
-          <w:lang w:val="en-US"/>
-        </w:rPr>
-      </w:pPr>
-      <w:proofErr w:type="spellStart"/>
-      <w:r>
-        <w:rPr>
-          <w:rFonts w:ascii="Cascadia Mono" w:hAnsi="Cascadia Mono" w:cs="Cascadia Mono"/>
-          <w:sz w:val="19"/>
-          <w:szCs w:val="19"/>
-          <w:lang w:val="en-US"/>
-        </w:rPr>
-        <w:t>bp</w:t>
-      </w:r>
-      <w:proofErr w:type="spellEnd"/>
-      <w:r>
-        <w:rPr>
-          <w:rFonts w:ascii="Cascadia Mono" w:hAnsi="Cascadia Mono" w:cs="Cascadia Mono"/>
-          <w:sz w:val="19"/>
-          <w:szCs w:val="19"/>
-          <w:lang w:val="en-US"/>
-        </w:rPr>
-        <w:t xml:space="preserve"> –&gt;</w:t>
-      </w:r>
-      <w:proofErr w:type="spellStart"/>
-      <w:proofErr w:type="gramStart"/>
-      <w:r>
-        <w:rPr>
-          <w:rFonts w:ascii="Cascadia Mono" w:hAnsi="Cascadia Mono" w:cs="Cascadia Mono"/>
-          <w:sz w:val="19"/>
-          <w:szCs w:val="19"/>
-          <w:lang w:val="en-US"/>
-        </w:rPr>
-        <w:t>print</w:t>
-      </w:r>
-      <w:proofErr w:type="spellEnd"/>
-      <w:r>
-        <w:rPr>
-          <w:rFonts w:ascii="Cascadia Mono" w:hAnsi="Cascadia Mono" w:cs="Cascadia Mono"/>
-          <w:sz w:val="19"/>
-          <w:szCs w:val="19"/>
-          <w:lang w:val="en-US"/>
-        </w:rPr>
-        <w:t>(</w:t>
-      </w:r>
-      <w:proofErr w:type="gramEnd"/>
-      <w:r>
-        <w:rPr>
-          <w:rFonts w:ascii="Cascadia Mono" w:hAnsi="Cascadia Mono" w:cs="Cascadia Mono"/>
-          <w:sz w:val="19"/>
-          <w:szCs w:val="19"/>
-          <w:lang w:val="en-US"/>
         </w:rPr>
         <w:t xml:space="preserve">); // вызывается метод для </w:t>
       </w:r>
-      <w:proofErr w:type="spellStart"/>
-      <w:r>
-        <w:rPr>
-          <w:rFonts w:ascii="Cascadia Mono" w:hAnsi="Cascadia Mono" w:cs="Cascadia Mono"/>
-          <w:sz w:val="19"/>
-          <w:szCs w:val="19"/>
-          <w:lang w:val="en-US"/>
-        </w:rPr>
-        <w:t>Base</w:t>
-      </w:r>
-      <w:proofErr w:type="spellEnd"/>
-    </w:p>
-    <w:p>
-      <w:pPr>
-        <w:autoSpaceDE w:val="0"/>
-        <w:autoSpaceDN w:val="0"/>
-        <w:adjustRightInd w:val="0"/>
-        <w:spacing w:after="0" w:line="240" w:lineRule="auto"/>
-        <w:rPr>
-          <w:rFonts w:ascii="Cascadia Mono" w:hAnsi="Cascadia Mono" w:cs="Cascadia Mono"/>
-          <w:sz w:val="19"/>
-          <w:szCs w:val="19"/>
-          <w:lang w:val="en-US"/>
-        </w:rPr>
-      </w:pPr>
-      <w:proofErr w:type="spellStart"/>
-      <w:r>
-        <w:rPr>
-          <w:rFonts w:ascii="Cascadia Mono" w:hAnsi="Cascadia Mono" w:cs="Cascadia Mono"/>
-          <w:sz w:val="19"/>
-          <w:szCs w:val="19"/>
-          <w:lang w:val="en-US"/>
-        </w:rPr>
-        <w:t>dp</w:t>
-      </w:r>
-      <w:proofErr w:type="spellEnd"/>
-      <w:r>
-        <w:rPr>
-          <w:rFonts w:ascii="Cascadia Mono" w:hAnsi="Cascadia Mono" w:cs="Cascadia Mono"/>
-          <w:sz w:val="19"/>
-          <w:szCs w:val="19"/>
-          <w:lang w:val="en-US"/>
-        </w:rPr>
-        <w:t xml:space="preserve"> –&gt;</w:t>
-      </w:r>
-      <w:proofErr w:type="spellStart"/>
-      <w:proofErr w:type="gramStart"/>
-      <w:r>
-        <w:rPr>
-          <w:rFonts w:ascii="Cascadia Mono" w:hAnsi="Cascadia Mono" w:cs="Cascadia Mono"/>
-          <w:sz w:val="19"/>
-          <w:szCs w:val="19"/>
-          <w:lang w:val="en-US"/>
-        </w:rPr>
-        <w:t>print</w:t>
-      </w:r>
-      <w:proofErr w:type="spellEnd"/>
-      <w:r>
-        <w:rPr>
-          <w:rFonts w:ascii="Cascadia Mono" w:hAnsi="Cascadia Mono" w:cs="Cascadia Mono"/>
-          <w:sz w:val="19"/>
-          <w:szCs w:val="19"/>
-          <w:lang w:val="en-US"/>
-        </w:rPr>
-        <w:t>(</w:t>
-      </w:r>
-      <w:proofErr w:type="gramEnd"/>
-      <w:r>
-        <w:rPr>
-          <w:rFonts w:ascii="Cascadia Mono" w:hAnsi="Cascadia Mono" w:cs="Cascadia Mono"/>
-          <w:sz w:val="19"/>
-          <w:szCs w:val="19"/>
-          <w:lang w:val="en-US"/>
-        </w:rPr>
-        <w:t xml:space="preserve">); // вызывается метод для </w:t>
-      </w:r>
-      <w:proofErr w:type="spellStart"/>
       <w:r>
         <w:rPr>
           <w:rFonts w:ascii="Cascadia Mono" w:hAnsi="Cascadia Mono" w:cs="Cascadia Mono"/>
@@ -3359,87 +3423,19 @@
         </w:rPr>
         <w:t>Derive</w:t>
       </w:r>
-      <w:proofErr w:type="spellEnd"/>
-    </w:p>
-    <w:p>
-      <w:pPr>
-        <w:autoSpaceDE w:val="0"/>
-        <w:autoSpaceDN w:val="0"/>
-        <w:adjustRightInd w:val="0"/>
-        <w:spacing w:after="0" w:line="240" w:lineRule="auto"/>
-        <w:rPr>
-          <w:rFonts w:ascii="Cascadia Mono" w:hAnsi="Cascadia Mono" w:cs="Cascadia Mono"/>
-          <w:sz w:val="19"/>
-          <w:szCs w:val="19"/>
-          <w:lang w:val="en-US"/>
-        </w:rPr>
-      </w:pPr>
-      <w:r>
-        <w:rPr>
-          <w:rFonts w:ascii="Cascadia Mono" w:hAnsi="Cascadia Mono" w:cs="Cascadia Mono"/>
-          <w:sz w:val="19"/>
-          <w:szCs w:val="19"/>
-          <w:lang w:val="en-US"/>
-        </w:rPr>
-        <w:t>p –&gt;</w:t>
-      </w:r>
-      <w:proofErr w:type="spellStart"/>
-      <w:proofErr w:type="gramStart"/>
-      <w:r>
-        <w:rPr>
-          <w:rFonts w:ascii="Cascadia Mono" w:hAnsi="Cascadia Mono" w:cs="Cascadia Mono"/>
-          <w:sz w:val="19"/>
-          <w:szCs w:val="19"/>
-          <w:lang w:val="en-US"/>
-        </w:rPr>
-        <w:t>print</w:t>
-      </w:r>
-      <w:proofErr w:type="spellEnd"/>
-      <w:r>
-        <w:rPr>
-          <w:rFonts w:ascii="Cascadia Mono" w:hAnsi="Cascadia Mono" w:cs="Cascadia Mono"/>
-          <w:sz w:val="19"/>
-          <w:szCs w:val="19"/>
-          <w:lang w:val="en-US"/>
-        </w:rPr>
-        <w:t>(</w:t>
-      </w:r>
-      <w:proofErr w:type="gramEnd"/>
-      <w:r>
-        <w:rPr>
-          <w:rFonts w:ascii="Cascadia Mono" w:hAnsi="Cascadia Mono" w:cs="Cascadia Mono"/>
-          <w:sz w:val="19"/>
-          <w:szCs w:val="19"/>
-          <w:lang w:val="en-US"/>
-        </w:rPr>
-        <w:t xml:space="preserve">); // вызывается метод для </w:t>
-      </w:r>
-      <w:proofErr w:type="spellStart"/>
-      <w:r>
-        <w:rPr>
-          <w:rFonts w:ascii="Cascadia Mono" w:hAnsi="Cascadia Mono" w:cs="Cascadia Mono"/>
-          <w:sz w:val="19"/>
-          <w:szCs w:val="19"/>
-          <w:lang w:val="en-US"/>
-        </w:rPr>
-        <w:t>Derive</w:t>
-      </w:r>
-      <w:proofErr w:type="spellEnd"/>
-    </w:p>
-    <w:p>
-      <w:pPr>
-        <w:autoSpaceDE w:val="0"/>
-        <w:autoSpaceDN w:val="0"/>
-        <w:adjustRightInd w:val="0"/>
-        <w:spacing w:after="0" w:line="240" w:lineRule="auto"/>
-        <w:rPr>
-          <w:rFonts w:ascii="Cascadia Mono" w:hAnsi="Cascadia Mono" w:cs="Cascadia Mono"/>
-          <w:sz w:val="19"/>
-          <w:szCs w:val="19"/>
-          <w:lang w:val="en-US"/>
-        </w:rPr>
-      </w:pPr>
-      <w:proofErr w:type="spellStart"/>
+    </w:p>
+    <w:p>
+      <w:pPr>
+        <w:autoSpaceDE w:val="0"/>
+        <w:autoSpaceDN w:val="0"/>
+        <w:adjustRightInd w:val="0"/>
+        <w:spacing w:after="0" w:line="240" w:lineRule="auto"/>
+        <w:rPr>
+          <w:rFonts w:ascii="Cascadia Mono" w:hAnsi="Cascadia Mono" w:cs="Cascadia Mono"/>
+          <w:sz w:val="19"/>
+          <w:szCs w:val="19"/>
+        </w:rPr>
+      </w:pPr>
       <w:r>
         <w:rPr>
           <w:rFonts w:ascii="Cascadia Mono" w:hAnsi="Cascadia Mono" w:cs="Cascadia Mono"/>
@@ -3449,13 +3445,11 @@
         </w:rPr>
         <w:t>return</w:t>
       </w:r>
-      <w:proofErr w:type="spellEnd"/>
-      <w:r>
-        <w:rPr>
-          <w:rFonts w:ascii="Cascadia Mono" w:hAnsi="Cascadia Mono" w:cs="Cascadia Mono"/>
-          <w:sz w:val="19"/>
-          <w:szCs w:val="19"/>
-          <w:lang w:val="en-US"/>
+      <w:r>
+        <w:rPr>
+          <w:rFonts w:ascii="Cascadia Mono" w:hAnsi="Cascadia Mono" w:cs="Cascadia Mono"/>
+          <w:sz w:val="19"/>
+          <w:szCs w:val="19"/>
         </w:rPr>
         <w:t xml:space="preserve"> 0;</w:t>
       </w:r>
@@ -3470,15 +3464,13 @@
           <w:rFonts w:ascii="Cascadia Mono" w:hAnsi="Cascadia Mono" w:cs="Cascadia Mono"/>
           <w:sz w:val="19"/>
           <w:szCs w:val="19"/>
-          <w:lang w:val="en-US"/>
-        </w:rPr>
-      </w:pPr>
-      <w:r>
-        <w:rPr>
-          <w:rFonts w:ascii="Cascadia Mono" w:hAnsi="Cascadia Mono" w:cs="Cascadia Mono"/>
-          <w:sz w:val="19"/>
-          <w:szCs w:val="19"/>
-          <w:lang w:val="en-US"/>
+        </w:rPr>
+      </w:pPr>
+      <w:r>
+        <w:rPr>
+          <w:rFonts w:ascii="Cascadia Mono" w:hAnsi="Cascadia Mono" w:cs="Cascadia Mono"/>
+          <w:sz w:val="19"/>
+          <w:szCs w:val="19"/>
         </w:rPr>
         <w:t>}</w:t>
       </w:r>
@@ -3776,7 +3768,47 @@
           <w:szCs w:val="19"/>
           <w:lang w:val="en-US"/>
         </w:rPr>
-        <w:t xml:space="preserve"> остается protected членом B</w:t>
+        <w:t xml:space="preserve"> </w:t>
+      </w:r>
+      <w:proofErr w:type="spellStart"/>
+      <w:r>
+        <w:rPr>
+          <w:rFonts w:ascii="Cascadia Mono" w:hAnsi="Cascadia Mono" w:cs="Cascadia Mono"/>
+          <w:sz w:val="19"/>
+          <w:szCs w:val="19"/>
+          <w:lang w:val="en-US"/>
+        </w:rPr>
+        <w:t>остается</w:t>
+      </w:r>
+      <w:proofErr w:type="spellEnd"/>
+      <w:r>
+        <w:rPr>
+          <w:rFonts w:ascii="Cascadia Mono" w:hAnsi="Cascadia Mono" w:cs="Cascadia Mono"/>
+          <w:sz w:val="19"/>
+          <w:szCs w:val="19"/>
+          <w:lang w:val="en-US"/>
+        </w:rPr>
+        <w:t xml:space="preserve"> protected </w:t>
+      </w:r>
+      <w:proofErr w:type="spellStart"/>
+      <w:r>
+        <w:rPr>
+          <w:rFonts w:ascii="Cascadia Mono" w:hAnsi="Cascadia Mono" w:cs="Cascadia Mono"/>
+          <w:sz w:val="19"/>
+          <w:szCs w:val="19"/>
+          <w:lang w:val="en-US"/>
+        </w:rPr>
+        <w:t>членом</w:t>
+      </w:r>
+      <w:proofErr w:type="spellEnd"/>
+      <w:r>
+        <w:rPr>
+          <w:rFonts w:ascii="Cascadia Mono" w:hAnsi="Cascadia Mono" w:cs="Cascadia Mono"/>
+          <w:sz w:val="19"/>
+          <w:szCs w:val="19"/>
+          <w:lang w:val="en-US"/>
+        </w:rPr>
+        <w:t xml:space="preserve"> B</w:t>
       </w:r>
     </w:p>
     <w:p>
@@ -3834,17 +3866,15 @@
           <w:rFonts w:ascii="Cascadia Mono" w:hAnsi="Cascadia Mono" w:cs="Cascadia Mono"/>
           <w:sz w:val="19"/>
           <w:szCs w:val="19"/>
-          <w:lang w:val="en-US"/>
-        </w:rPr>
-      </w:pPr>
-      <w:r>
-        <w:rPr>
-          <w:rFonts w:ascii="Cascadia Mono" w:hAnsi="Cascadia Mono" w:cs="Cascadia Mono"/>
-          <w:sz w:val="19"/>
-          <w:szCs w:val="19"/>
-          <w:lang w:val="en-US"/>
-        </w:rPr>
-        <w:t xml:space="preserve">//поскольку i является </w:t>
+        </w:rPr>
+      </w:pPr>
+      <w:r>
+        <w:rPr>
+          <w:rFonts w:ascii="Cascadia Mono" w:hAnsi="Cascadia Mono" w:cs="Cascadia Mono"/>
+          <w:sz w:val="19"/>
+          <w:szCs w:val="19"/>
+        </w:rPr>
+        <w:t xml:space="preserve">//поскольку </w:t>
       </w:r>
       <w:proofErr w:type="spellStart"/>
       <w:r>
@@ -3854,17 +3884,135 @@
           <w:szCs w:val="19"/>
           <w:lang w:val="en-US"/>
         </w:rPr>
+        <w:t>i</w:t>
+      </w:r>
+      <w:proofErr w:type="spellEnd"/>
+      <w:r>
+        <w:rPr>
+          <w:rFonts w:ascii="Cascadia Mono" w:hAnsi="Cascadia Mono" w:cs="Cascadia Mono"/>
+          <w:sz w:val="19"/>
+          <w:szCs w:val="19"/>
+        </w:rPr>
+        <w:t xml:space="preserve"> является </w:t>
+      </w:r>
+      <w:r>
+        <w:rPr>
+          <w:rFonts w:ascii="Cascadia Mono" w:hAnsi="Cascadia Mono" w:cs="Cascadia Mono"/>
+          <w:sz w:val="19"/>
+          <w:szCs w:val="19"/>
+          <w:lang w:val="en-US"/>
+        </w:rPr>
         <w:t>protected</w:t>
       </w:r>
+      <w:r>
+        <w:rPr>
+          <w:rFonts w:ascii="Cascadia Mono" w:hAnsi="Cascadia Mono" w:cs="Cascadia Mono"/>
+          <w:sz w:val="19"/>
+          <w:szCs w:val="19"/>
+        </w:rPr>
+        <w:t xml:space="preserve"> для </w:t>
+      </w:r>
+      <w:r>
+        <w:rPr>
+          <w:rFonts w:ascii="Cascadia Mono" w:hAnsi="Cascadia Mono" w:cs="Cascadia Mono"/>
+          <w:sz w:val="19"/>
+          <w:szCs w:val="19"/>
+          <w:lang w:val="en-US"/>
+        </w:rPr>
+        <w:t>B</w:t>
+      </w:r>
+      <w:r>
+        <w:rPr>
+          <w:rFonts w:ascii="Cascadia Mono" w:hAnsi="Cascadia Mono" w:cs="Cascadia Mono"/>
+          <w:sz w:val="19"/>
+          <w:szCs w:val="19"/>
+        </w:rPr>
+        <w:t>, оно может наследоваться в</w:t>
+      </w:r>
+      <w:proofErr w:type="spellStart"/>
+      <w:r>
+        <w:rPr>
+          <w:rFonts w:ascii="Cascadia Mono" w:hAnsi="Cascadia Mono" w:cs="Cascadia Mono"/>
+          <w:sz w:val="19"/>
+          <w:szCs w:val="19"/>
+          <w:lang w:val="en-US"/>
+        </w:rPr>
+        <w:t>C</w:t>
+      </w:r>
       <w:proofErr w:type="spellEnd"/>
       <w:r>
         <w:rPr>
           <w:rFonts w:ascii="Cascadia Mono" w:hAnsi="Cascadia Mono" w:cs="Cascadia Mono"/>
           <w:sz w:val="19"/>
           <w:szCs w:val="19"/>
-          <w:lang w:val="en-US"/>
-        </w:rPr>
-        <w:t xml:space="preserve"> для B, оно может наследоваться </w:t>
+        </w:rPr>
+        <w:t xml:space="preserve"> </w:t>
+      </w:r>
+    </w:p>
+    <w:p>
+      <w:pPr>
+        <w:autoSpaceDE w:val="0"/>
+        <w:autoSpaceDN w:val="0"/>
+        <w:adjustRightInd w:val="0"/>
+        <w:spacing w:after="0" w:line="240" w:lineRule="auto"/>
+        <w:rPr>
+          <w:rFonts w:ascii="Cascadia Mono" w:hAnsi="Cascadia Mono" w:cs="Cascadia Mono"/>
+          <w:sz w:val="19"/>
+          <w:szCs w:val="19"/>
+        </w:rPr>
+      </w:pPr>
+      <w:r>
+        <w:rPr>
+          <w:rFonts w:ascii="Cascadia Mono" w:hAnsi="Cascadia Mono" w:cs="Cascadia Mono"/>
+          <w:sz w:val="19"/>
+          <w:szCs w:val="19"/>
+          <w:lang w:val="en-US"/>
+        </w:rPr>
+        <w:t>void</w:t>
+      </w:r>
+      <w:r>
+        <w:rPr>
+          <w:rFonts w:ascii="Cascadia Mono" w:hAnsi="Cascadia Mono" w:cs="Cascadia Mono"/>
+          <w:sz w:val="19"/>
+          <w:szCs w:val="19"/>
+        </w:rPr>
+        <w:t xml:space="preserve"> </w:t>
+      </w:r>
+      <w:proofErr w:type="gramStart"/>
+      <w:r>
+        <w:rPr>
+          <w:rFonts w:ascii="Cascadia Mono" w:hAnsi="Cascadia Mono" w:cs="Cascadia Mono"/>
+          <w:sz w:val="19"/>
+          <w:szCs w:val="19"/>
+          <w:lang w:val="en-US"/>
+        </w:rPr>
+        <w:t>C</w:t>
+      </w:r>
+      <w:r>
+        <w:rPr>
+          <w:rFonts w:ascii="Cascadia Mono" w:hAnsi="Cascadia Mono" w:cs="Cascadia Mono"/>
+          <w:sz w:val="19"/>
+          <w:szCs w:val="19"/>
+        </w:rPr>
+        <w:t>::</w:t>
+      </w:r>
+      <w:proofErr w:type="gramEnd"/>
+      <w:r>
+        <w:rPr>
+          <w:rFonts w:ascii="Cascadia Mono" w:hAnsi="Cascadia Mono" w:cs="Cascadia Mono"/>
+          <w:sz w:val="19"/>
+          <w:szCs w:val="19"/>
+          <w:lang w:val="en-US"/>
+        </w:rPr>
+        <w:t>f</w:t>
+      </w:r>
+      <w:r>
+        <w:rPr>
+          <w:rFonts w:ascii="Cascadia Mono" w:hAnsi="Cascadia Mono" w:cs="Cascadia Mono"/>
+          <w:sz w:val="19"/>
+          <w:szCs w:val="19"/>
+        </w:rPr>
+        <w:t xml:space="preserve">(){ </w:t>
       </w:r>
       <w:proofErr w:type="spellStart"/>
       <w:r>
@@ -3874,7 +4022,7 @@
           <w:szCs w:val="19"/>
           <w:lang w:val="en-US"/>
         </w:rPr>
-        <w:t>вC</w:t>
+        <w:t>i</w:t>
       </w:r>
       <w:proofErr w:type="spellEnd"/>
       <w:r>
@@ -3882,63 +4030,34 @@
           <w:rFonts w:ascii="Cascadia Mono" w:hAnsi="Cascadia Mono" w:cs="Cascadia Mono"/>
           <w:sz w:val="19"/>
           <w:szCs w:val="19"/>
-          <w:lang w:val="en-US"/>
-        </w:rPr>
-        <w:t xml:space="preserve"> </w:t>
-      </w:r>
-    </w:p>
-    <w:p>
-      <w:pPr>
-        <w:autoSpaceDE w:val="0"/>
-        <w:autoSpaceDN w:val="0"/>
-        <w:adjustRightInd w:val="0"/>
-        <w:spacing w:after="0" w:line="240" w:lineRule="auto"/>
-        <w:rPr>
-          <w:rFonts w:ascii="Cascadia Mono" w:hAnsi="Cascadia Mono" w:cs="Cascadia Mono"/>
-          <w:sz w:val="19"/>
-          <w:szCs w:val="19"/>
-          <w:lang w:val="en-US"/>
-        </w:rPr>
-      </w:pPr>
-      <w:proofErr w:type="spellStart"/>
-      <w:r>
-        <w:rPr>
-          <w:rFonts w:ascii="Cascadia Mono" w:hAnsi="Cascadia Mono" w:cs="Cascadia Mono"/>
-          <w:sz w:val="19"/>
-          <w:szCs w:val="19"/>
-          <w:lang w:val="en-US"/>
-        </w:rPr>
-        <w:t>void</w:t>
-      </w:r>
-      <w:proofErr w:type="spellEnd"/>
-      <w:r>
-        <w:rPr>
-          <w:rFonts w:ascii="Cascadia Mono" w:hAnsi="Cascadia Mono" w:cs="Cascadia Mono"/>
-          <w:sz w:val="19"/>
-          <w:szCs w:val="19"/>
-          <w:lang w:val="en-US"/>
-        </w:rPr>
-        <w:t xml:space="preserve"> </w:t>
-      </w:r>
-      <w:proofErr w:type="gramStart"/>
-      <w:r>
-        <w:rPr>
-          <w:rFonts w:ascii="Cascadia Mono" w:hAnsi="Cascadia Mono" w:cs="Cascadia Mono"/>
-          <w:sz w:val="19"/>
-          <w:szCs w:val="19"/>
-          <w:lang w:val="en-US"/>
-        </w:rPr>
-        <w:t>C::</w:t>
-      </w:r>
-      <w:proofErr w:type="gramEnd"/>
-      <w:r>
-        <w:rPr>
-          <w:rFonts w:ascii="Cascadia Mono" w:hAnsi="Cascadia Mono" w:cs="Cascadia Mono"/>
-          <w:sz w:val="19"/>
-          <w:szCs w:val="19"/>
-          <w:lang w:val="en-US"/>
-        </w:rPr>
-        <w:t>f(){ i = 2;} //данная функция работает т.к. i доступна в C</w:t>
+        </w:rPr>
+        <w:t xml:space="preserve"> = 2;} //данная функция работает т.к. </w:t>
+      </w:r>
+      <w:r>
+        <w:rPr>
+          <w:rFonts w:ascii="Cascadia Mono" w:hAnsi="Cascadia Mono" w:cs="Cascadia Mono"/>
+          <w:sz w:val="19"/>
+          <w:szCs w:val="19"/>
+          <w:lang w:val="en-US"/>
+        </w:rPr>
+        <w:t>i</w:t>
+      </w:r>
+      <w:r>
+        <w:rPr>
+          <w:rFonts w:ascii="Cascadia Mono" w:hAnsi="Cascadia Mono" w:cs="Cascadia Mono"/>
+          <w:sz w:val="19"/>
+          <w:szCs w:val="19"/>
+        </w:rPr>
+        <w:t xml:space="preserve"> доступна в </w:t>
+      </w:r>
+      <w:r>
+        <w:rPr>
+          <w:rFonts w:ascii="Cascadia Mono" w:hAnsi="Cascadia Mono" w:cs="Cascadia Mono"/>
+          <w:sz w:val="19"/>
+          <w:szCs w:val="19"/>
+          <w:lang w:val="en-US"/>
+        </w:rPr>
+        <w:t>C</w:t>
       </w:r>
     </w:p>
     <w:p>
@@ -4102,8 +4221,19 @@
           <w:szCs w:val="19"/>
           <w:lang w:val="en-US"/>
         </w:rPr>
-        <w:t xml:space="preserve">  преобразовано</w:t>
-      </w:r>
+        <w:t xml:space="preserve">  </w:t>
+      </w:r>
+      <w:proofErr w:type="spellStart"/>
+      <w:r>
+        <w:rPr>
+          <w:rFonts w:ascii="Cascadia Mono" w:hAnsi="Cascadia Mono" w:cs="Cascadia Mono"/>
+          <w:sz w:val="19"/>
+          <w:szCs w:val="19"/>
+          <w:lang w:val="en-US"/>
+        </w:rPr>
+        <w:t>преобразовано</w:t>
+      </w:r>
+      <w:proofErr w:type="spellEnd"/>
       <w:proofErr w:type="gramEnd"/>
       <w:r>
         <w:rPr>
@@ -4170,17 +4300,15 @@
           <w:rFonts w:ascii="Cascadia Mono" w:hAnsi="Cascadia Mono" w:cs="Cascadia Mono"/>
           <w:sz w:val="19"/>
           <w:szCs w:val="19"/>
-          <w:lang w:val="en-US"/>
-        </w:rPr>
-      </w:pPr>
-      <w:r>
-        <w:rPr>
-          <w:rFonts w:ascii="Cascadia Mono" w:hAnsi="Cascadia Mono" w:cs="Cascadia Mono"/>
-          <w:sz w:val="19"/>
-          <w:szCs w:val="19"/>
-          <w:lang w:val="en-US"/>
-        </w:rPr>
-        <w:t xml:space="preserve">//поскольку i является </w:t>
+        </w:rPr>
+      </w:pPr>
+      <w:r>
+        <w:rPr>
+          <w:rFonts w:ascii="Cascadia Mono" w:hAnsi="Cascadia Mono" w:cs="Cascadia Mono"/>
+          <w:sz w:val="19"/>
+          <w:szCs w:val="19"/>
+        </w:rPr>
+        <w:t xml:space="preserve">//поскольку </w:t>
       </w:r>
       <w:proofErr w:type="spellStart"/>
       <w:r>
@@ -4190,17 +4318,135 @@
           <w:szCs w:val="19"/>
           <w:lang w:val="en-US"/>
         </w:rPr>
+        <w:t>i</w:t>
+      </w:r>
+      <w:proofErr w:type="spellEnd"/>
+      <w:r>
+        <w:rPr>
+          <w:rFonts w:ascii="Cascadia Mono" w:hAnsi="Cascadia Mono" w:cs="Cascadia Mono"/>
+          <w:sz w:val="19"/>
+          <w:szCs w:val="19"/>
+        </w:rPr>
+        <w:t xml:space="preserve"> является </w:t>
+      </w:r>
+      <w:r>
+        <w:rPr>
+          <w:rFonts w:ascii="Cascadia Mono" w:hAnsi="Cascadia Mono" w:cs="Cascadia Mono"/>
+          <w:sz w:val="19"/>
+          <w:szCs w:val="19"/>
+          <w:lang w:val="en-US"/>
+        </w:rPr>
         <w:t>private</w:t>
       </w:r>
+      <w:r>
+        <w:rPr>
+          <w:rFonts w:ascii="Cascadia Mono" w:hAnsi="Cascadia Mono" w:cs="Cascadia Mono"/>
+          <w:sz w:val="19"/>
+          <w:szCs w:val="19"/>
+        </w:rPr>
+        <w:t xml:space="preserve"> для </w:t>
+      </w:r>
+      <w:r>
+        <w:rPr>
+          <w:rFonts w:ascii="Cascadia Mono" w:hAnsi="Cascadia Mono" w:cs="Cascadia Mono"/>
+          <w:sz w:val="19"/>
+          <w:szCs w:val="19"/>
+          <w:lang w:val="en-US"/>
+        </w:rPr>
+        <w:t>B</w:t>
+      </w:r>
+      <w:r>
+        <w:rPr>
+          <w:rFonts w:ascii="Cascadia Mono" w:hAnsi="Cascadia Mono" w:cs="Cascadia Mono"/>
+          <w:sz w:val="19"/>
+          <w:szCs w:val="19"/>
+        </w:rPr>
+        <w:t>, оно не может наследоваться в</w:t>
+      </w:r>
+      <w:proofErr w:type="spellStart"/>
+      <w:r>
+        <w:rPr>
+          <w:rFonts w:ascii="Cascadia Mono" w:hAnsi="Cascadia Mono" w:cs="Cascadia Mono"/>
+          <w:sz w:val="19"/>
+          <w:szCs w:val="19"/>
+          <w:lang w:val="en-US"/>
+        </w:rPr>
+        <w:t>C</w:t>
+      </w:r>
       <w:proofErr w:type="spellEnd"/>
       <w:r>
         <w:rPr>
           <w:rFonts w:ascii="Cascadia Mono" w:hAnsi="Cascadia Mono" w:cs="Cascadia Mono"/>
           <w:sz w:val="19"/>
           <w:szCs w:val="19"/>
-          <w:lang w:val="en-US"/>
-        </w:rPr>
-        <w:t xml:space="preserve"> для B, оно не может наследоваться </w:t>
+        </w:rPr>
+        <w:t xml:space="preserve"> (не создается иерархии объектов)</w:t>
+      </w:r>
+    </w:p>
+    <w:p>
+      <w:pPr>
+        <w:autoSpaceDE w:val="0"/>
+        <w:autoSpaceDN w:val="0"/>
+        <w:adjustRightInd w:val="0"/>
+        <w:spacing w:after="0" w:line="240" w:lineRule="auto"/>
+        <w:rPr>
+          <w:rFonts w:ascii="Cascadia Mono" w:hAnsi="Cascadia Mono" w:cs="Cascadia Mono"/>
+          <w:sz w:val="19"/>
+          <w:szCs w:val="19"/>
+        </w:rPr>
+      </w:pPr>
+      <w:r>
+        <w:rPr>
+          <w:rFonts w:ascii="Cascadia Mono" w:hAnsi="Cascadia Mono" w:cs="Cascadia Mono"/>
+          <w:sz w:val="19"/>
+          <w:szCs w:val="19"/>
+          <w:lang w:val="en-US"/>
+        </w:rPr>
+        <w:t>void</w:t>
+      </w:r>
+      <w:r>
+        <w:rPr>
+          <w:rFonts w:ascii="Cascadia Mono" w:hAnsi="Cascadia Mono" w:cs="Cascadia Mono"/>
+          <w:sz w:val="19"/>
+          <w:szCs w:val="19"/>
+        </w:rPr>
+        <w:t xml:space="preserve"> </w:t>
+      </w:r>
+      <w:proofErr w:type="gramStart"/>
+      <w:r>
+        <w:rPr>
+          <w:rFonts w:ascii="Cascadia Mono" w:hAnsi="Cascadia Mono" w:cs="Cascadia Mono"/>
+          <w:sz w:val="19"/>
+          <w:szCs w:val="19"/>
+          <w:lang w:val="en-US"/>
+        </w:rPr>
+        <w:t>C</w:t>
+      </w:r>
+      <w:r>
+        <w:rPr>
+          <w:rFonts w:ascii="Cascadia Mono" w:hAnsi="Cascadia Mono" w:cs="Cascadia Mono"/>
+          <w:sz w:val="19"/>
+          <w:szCs w:val="19"/>
+        </w:rPr>
+        <w:t>::</w:t>
+      </w:r>
+      <w:proofErr w:type="gramEnd"/>
+      <w:r>
+        <w:rPr>
+          <w:rFonts w:ascii="Cascadia Mono" w:hAnsi="Cascadia Mono" w:cs="Cascadia Mono"/>
+          <w:sz w:val="19"/>
+          <w:szCs w:val="19"/>
+          <w:lang w:val="en-US"/>
+        </w:rPr>
+        <w:t>f</w:t>
+      </w:r>
+      <w:r>
+        <w:rPr>
+          <w:rFonts w:ascii="Cascadia Mono" w:hAnsi="Cascadia Mono" w:cs="Cascadia Mono"/>
+          <w:sz w:val="19"/>
+          <w:szCs w:val="19"/>
+        </w:rPr>
+        <w:t xml:space="preserve">(){ </w:t>
       </w:r>
       <w:proofErr w:type="spellStart"/>
       <w:r>
@@ -4210,7 +4456,7 @@
           <w:szCs w:val="19"/>
           <w:lang w:val="en-US"/>
         </w:rPr>
-        <w:t>вC</w:t>
+        <w:t>i</w:t>
       </w:r>
       <w:proofErr w:type="spellEnd"/>
       <w:r>
@@ -4218,63 +4464,25 @@
           <w:rFonts w:ascii="Cascadia Mono" w:hAnsi="Cascadia Mono" w:cs="Cascadia Mono"/>
           <w:sz w:val="19"/>
           <w:szCs w:val="19"/>
-          <w:lang w:val="en-US"/>
-        </w:rPr>
-        <w:t xml:space="preserve"> (не создается иерархии объектов)</w:t>
-      </w:r>
-    </w:p>
-    <w:p>
-      <w:pPr>
-        <w:autoSpaceDE w:val="0"/>
-        <w:autoSpaceDN w:val="0"/>
-        <w:adjustRightInd w:val="0"/>
-        <w:spacing w:after="0" w:line="240" w:lineRule="auto"/>
-        <w:rPr>
-          <w:rFonts w:ascii="Cascadia Mono" w:hAnsi="Cascadia Mono" w:cs="Cascadia Mono"/>
-          <w:sz w:val="19"/>
-          <w:szCs w:val="19"/>
-          <w:lang w:val="en-US"/>
-        </w:rPr>
-      </w:pPr>
-      <w:proofErr w:type="spellStart"/>
-      <w:r>
-        <w:rPr>
-          <w:rFonts w:ascii="Cascadia Mono" w:hAnsi="Cascadia Mono" w:cs="Cascadia Mono"/>
-          <w:sz w:val="19"/>
-          <w:szCs w:val="19"/>
-          <w:lang w:val="en-US"/>
-        </w:rPr>
-        <w:t>void</w:t>
-      </w:r>
-      <w:proofErr w:type="spellEnd"/>
-      <w:r>
-        <w:rPr>
-          <w:rFonts w:ascii="Cascadia Mono" w:hAnsi="Cascadia Mono" w:cs="Cascadia Mono"/>
-          <w:sz w:val="19"/>
-          <w:szCs w:val="19"/>
-          <w:lang w:val="en-US"/>
-        </w:rPr>
-        <w:t xml:space="preserve"> </w:t>
-      </w:r>
-      <w:proofErr w:type="gramStart"/>
-      <w:r>
-        <w:rPr>
-          <w:rFonts w:ascii="Cascadia Mono" w:hAnsi="Cascadia Mono" w:cs="Cascadia Mono"/>
-          <w:sz w:val="19"/>
-          <w:szCs w:val="19"/>
-          <w:lang w:val="en-US"/>
-        </w:rPr>
-        <w:t>C::</w:t>
-      </w:r>
-      <w:proofErr w:type="gramEnd"/>
-      <w:r>
-        <w:rPr>
-          <w:rFonts w:ascii="Cascadia Mono" w:hAnsi="Cascadia Mono" w:cs="Cascadia Mono"/>
-          <w:sz w:val="19"/>
-          <w:szCs w:val="19"/>
-          <w:lang w:val="en-US"/>
-        </w:rPr>
-        <w:t>f(){ i = 2;}//  данная функция не работает т.к. i не доступна</w:t>
+        </w:rPr>
+        <w:t xml:space="preserve"> = 2;}//  данная функция не работает т.к. </w:t>
+      </w:r>
+      <w:r>
+        <w:rPr>
+          <w:rFonts w:ascii="Cascadia Mono" w:hAnsi="Cascadia Mono" w:cs="Cascadia Mono"/>
+          <w:sz w:val="19"/>
+          <w:szCs w:val="19"/>
+          <w:lang w:val="en-US"/>
+        </w:rPr>
+        <w:t>i</w:t>
+      </w:r>
+      <w:r>
+        <w:rPr>
+          <w:rFonts w:ascii="Cascadia Mono" w:hAnsi="Cascadia Mono" w:cs="Cascadia Mono"/>
+          <w:sz w:val="19"/>
+          <w:szCs w:val="19"/>
+        </w:rPr>
+        <w:t xml:space="preserve"> не доступна</w:t>
       </w:r>
     </w:p>
     <w:p>
@@ -4340,10 +4548,8 @@
           <w:rFonts w:ascii="Cascadia Mono" w:hAnsi="Cascadia Mono" w:cs="Cascadia Mono"/>
           <w:sz w:val="19"/>
           <w:szCs w:val="19"/>
-          <w:lang w:val="en-US"/>
-        </w:rPr>
-      </w:pPr>
-      <w:proofErr w:type="spellStart"/>
+        </w:rPr>
+      </w:pPr>
       <w:r>
         <w:rPr>
           <w:rFonts w:ascii="Cascadia Mono" w:hAnsi="Cascadia Mono" w:cs="Cascadia Mono"/>
@@ -4353,17 +4559,14 @@
         </w:rPr>
         <w:t>class</w:t>
       </w:r>
-      <w:proofErr w:type="spellEnd"/>
-      <w:r>
-        <w:rPr>
-          <w:rFonts w:ascii="Cascadia Mono" w:hAnsi="Cascadia Mono" w:cs="Cascadia Mono"/>
-          <w:sz w:val="19"/>
-          <w:szCs w:val="19"/>
-          <w:lang w:val="en-US"/>
-        </w:rPr>
-        <w:t xml:space="preserve"> </w:t>
-      </w:r>
-      <w:proofErr w:type="spellStart"/>
+      <w:r>
+        <w:rPr>
+          <w:rFonts w:ascii="Cascadia Mono" w:hAnsi="Cascadia Mono" w:cs="Cascadia Mono"/>
+          <w:sz w:val="19"/>
+          <w:szCs w:val="19"/>
+        </w:rPr>
+        <w:t xml:space="preserve"> </w:t>
+      </w:r>
       <w:r>
         <w:rPr>
           <w:rFonts w:ascii="Cascadia Mono" w:hAnsi="Cascadia Mono" w:cs="Cascadia Mono"/>
@@ -4373,13 +4576,11 @@
         </w:rPr>
         <w:t>Student</w:t>
       </w:r>
-      <w:proofErr w:type="spellEnd"/>
-      <w:r>
-        <w:rPr>
-          <w:rFonts w:ascii="Cascadia Mono" w:hAnsi="Cascadia Mono" w:cs="Cascadia Mono"/>
-          <w:sz w:val="19"/>
-          <w:szCs w:val="19"/>
-          <w:lang w:val="en-US"/>
+      <w:r>
+        <w:rPr>
+          <w:rFonts w:ascii="Cascadia Mono" w:hAnsi="Cascadia Mono" w:cs="Cascadia Mono"/>
+          <w:sz w:val="19"/>
+          <w:szCs w:val="19"/>
         </w:rPr>
         <w:t xml:space="preserve"> {</w:t>
       </w:r>
@@ -4711,15 +4912,13 @@
           <w:rFonts w:ascii="Cascadia Mono" w:hAnsi="Cascadia Mono" w:cs="Cascadia Mono"/>
           <w:sz w:val="19"/>
           <w:szCs w:val="19"/>
-          <w:lang w:val="en-US"/>
-        </w:rPr>
-      </w:pPr>
-      <w:r>
-        <w:rPr>
-          <w:rFonts w:ascii="Cascadia Mono" w:hAnsi="Cascadia Mono" w:cs="Cascadia Mono"/>
-          <w:sz w:val="19"/>
-          <w:szCs w:val="19"/>
-          <w:lang w:val="en-US"/>
+        </w:rPr>
+      </w:pPr>
+      <w:r>
+        <w:rPr>
+          <w:rFonts w:ascii="Cascadia Mono" w:hAnsi="Cascadia Mono" w:cs="Cascadia Mono"/>
+          <w:sz w:val="19"/>
+          <w:szCs w:val="19"/>
         </w:rPr>
         <w:t>...</w:t>
       </w:r>
@@ -4734,15 +4933,13 @@
           <w:rFonts w:ascii="Cascadia Mono" w:hAnsi="Cascadia Mono" w:cs="Cascadia Mono"/>
           <w:sz w:val="19"/>
           <w:szCs w:val="19"/>
-          <w:lang w:val="en-US"/>
-        </w:rPr>
-      </w:pPr>
-      <w:r>
-        <w:rPr>
-          <w:rFonts w:ascii="Cascadia Mono" w:hAnsi="Cascadia Mono" w:cs="Cascadia Mono"/>
-          <w:sz w:val="19"/>
-          <w:szCs w:val="19"/>
-          <w:lang w:val="en-US"/>
+        </w:rPr>
+      </w:pPr>
+      <w:r>
+        <w:rPr>
+          <w:rFonts w:ascii="Cascadia Mono" w:hAnsi="Cascadia Mono" w:cs="Cascadia Mono"/>
+          <w:sz w:val="19"/>
+          <w:szCs w:val="19"/>
         </w:rPr>
         <w:t>};</w:t>
       </w:r>
@@ -4757,17 +4954,41 @@
           <w:rFonts w:ascii="Times New Roman" w:hAnsi="Times New Roman" w:cs="Times New Roman"/>
           <w:sz w:val="24"/>
           <w:szCs w:val="24"/>
-          <w:lang w:val="en-US"/>
-        </w:rPr>
-      </w:pPr>
-      <w:r>
-        <w:rPr>
-          <w:rFonts w:ascii="Cascadia Mono" w:hAnsi="Cascadia Mono" w:cs="Cascadia Mono"/>
-          <w:sz w:val="19"/>
-          <w:szCs w:val="19"/>
-          <w:lang w:val="en-US"/>
-        </w:rPr>
-        <w:t>Teacher x;</w:t>
+        </w:rPr>
+      </w:pPr>
+      <w:r>
+        <w:rPr>
+          <w:rFonts w:ascii="Cascadia Mono" w:hAnsi="Cascadia Mono" w:cs="Cascadia Mono"/>
+          <w:sz w:val="19"/>
+          <w:szCs w:val="19"/>
+          <w:lang w:val="en-US"/>
+        </w:rPr>
+        <w:t>Teacher</w:t>
+      </w:r>
+      <w:r>
+        <w:rPr>
+          <w:rFonts w:ascii="Cascadia Mono" w:hAnsi="Cascadia Mono" w:cs="Cascadia Mono"/>
+          <w:sz w:val="19"/>
+          <w:szCs w:val="19"/>
+        </w:rPr>
+        <w:t xml:space="preserve"> </w:t>
+      </w:r>
+      <w:r>
+        <w:rPr>
+          <w:rFonts w:ascii="Cascadia Mono" w:hAnsi="Cascadia Mono" w:cs="Cascadia Mono"/>
+          <w:sz w:val="19"/>
+          <w:szCs w:val="19"/>
+          <w:lang w:val="en-US"/>
+        </w:rPr>
+        <w:t>x</w:t>
+      </w:r>
+      <w:r>
+        <w:rPr>
+          <w:rFonts w:ascii="Cascadia Mono" w:hAnsi="Cascadia Mono" w:cs="Cascadia Mono"/>
+          <w:sz w:val="19"/>
+          <w:szCs w:val="19"/>
+        </w:rPr>
+        <w:t>;</w:t>
       </w:r>
     </w:p>
     <w:p>
@@ -5431,7 +5652,6 @@
           <w:rFonts w:ascii="Cascadia Mono" w:hAnsi="Cascadia Mono" w:cs="Cascadia Mono"/>
           <w:sz w:val="19"/>
           <w:szCs w:val="19"/>
-          <w:lang w:val="en-US"/>
         </w:rPr>
       </w:pPr>
       <w:r>
@@ -5442,32 +5662,54 @@
           <w:lang w:val="en-US"/>
         </w:rPr>
         <w:tab/>
-        <w:t>post = “NULL”;</w:t>
-      </w:r>
-    </w:p>
-    <w:p>
-      <w:pPr>
-        <w:autoSpaceDE w:val="0"/>
-        <w:autoSpaceDN w:val="0"/>
-        <w:adjustRightInd w:val="0"/>
-        <w:spacing w:after="0" w:line="240" w:lineRule="auto"/>
-        <w:rPr>
-          <w:rFonts w:ascii="Cascadia Mono" w:hAnsi="Cascadia Mono" w:cs="Cascadia Mono"/>
-          <w:sz w:val="19"/>
-          <w:szCs w:val="19"/>
-          <w:lang w:val="en-US"/>
-        </w:rPr>
-      </w:pPr>
-      <w:r>
-        <w:rPr>
-          <w:rFonts w:ascii="Cascadia Mono" w:hAnsi="Cascadia Mono" w:cs="Cascadia Mono"/>
-          <w:sz w:val="19"/>
-          <w:szCs w:val="19"/>
-          <w:lang w:val="en-US"/>
+        <w:t>post</w:t>
+      </w:r>
+      <w:r>
+        <w:rPr>
+          <w:rFonts w:ascii="Cascadia Mono" w:hAnsi="Cascadia Mono" w:cs="Cascadia Mono"/>
+          <w:sz w:val="19"/>
+          <w:szCs w:val="19"/>
+        </w:rPr>
+        <w:t xml:space="preserve"> = “</w:t>
+      </w:r>
+      <w:r>
+        <w:rPr>
+          <w:rFonts w:ascii="Cascadia Mono" w:hAnsi="Cascadia Mono" w:cs="Cascadia Mono"/>
+          <w:sz w:val="19"/>
+          <w:szCs w:val="19"/>
+          <w:lang w:val="en-US"/>
+        </w:rPr>
+        <w:t>NULL</w:t>
+      </w:r>
+      <w:r>
+        <w:rPr>
+          <w:rFonts w:ascii="Cascadia Mono" w:hAnsi="Cascadia Mono" w:cs="Cascadia Mono"/>
+          <w:sz w:val="19"/>
+          <w:szCs w:val="19"/>
+        </w:rPr>
+        <w:t>”;</w:t>
+      </w:r>
+    </w:p>
+    <w:p>
+      <w:pPr>
+        <w:autoSpaceDE w:val="0"/>
+        <w:autoSpaceDN w:val="0"/>
+        <w:adjustRightInd w:val="0"/>
+        <w:spacing w:after="0" w:line="240" w:lineRule="auto"/>
+        <w:rPr>
+          <w:rFonts w:ascii="Cascadia Mono" w:hAnsi="Cascadia Mono" w:cs="Cascadia Mono"/>
+          <w:sz w:val="19"/>
+          <w:szCs w:val="19"/>
+        </w:rPr>
+      </w:pPr>
+      <w:r>
+        <w:rPr>
+          <w:rFonts w:ascii="Cascadia Mono" w:hAnsi="Cascadia Mono" w:cs="Cascadia Mono"/>
+          <w:sz w:val="19"/>
+          <w:szCs w:val="19"/>
         </w:rPr>
         <w:tab/>
       </w:r>
-      <w:proofErr w:type="spellStart"/>
       <w:r>
         <w:rPr>
           <w:rFonts w:ascii="Cascadia Mono" w:hAnsi="Cascadia Mono" w:cs="Cascadia Mono"/>
@@ -5477,51 +5719,35 @@
         </w:rPr>
         <w:t>stage</w:t>
       </w:r>
-      <w:proofErr w:type="spellEnd"/>
-      <w:r>
-        <w:rPr>
-          <w:rFonts w:ascii="Cascadia Mono" w:hAnsi="Cascadia Mono" w:cs="Cascadia Mono"/>
-          <w:sz w:val="19"/>
-          <w:szCs w:val="19"/>
-          <w:lang w:val="en-US"/>
-        </w:rPr>
-        <w:t xml:space="preserve"> = 0</w:t>
-      </w:r>
-      <w:proofErr w:type="gramStart"/>
-      <w:r>
-        <w:rPr>
-          <w:rFonts w:ascii="Cascadia Mono" w:hAnsi="Cascadia Mono" w:cs="Cascadia Mono"/>
-          <w:sz w:val="19"/>
-          <w:szCs w:val="19"/>
-          <w:lang w:val="en-US"/>
-        </w:rPr>
-        <w:t>; }</w:t>
-      </w:r>
-      <w:proofErr w:type="gramEnd"/>
-    </w:p>
-    <w:p>
-      <w:pPr>
-        <w:autoSpaceDE w:val="0"/>
-        <w:autoSpaceDN w:val="0"/>
-        <w:adjustRightInd w:val="0"/>
-        <w:spacing w:after="0" w:line="240" w:lineRule="auto"/>
-        <w:rPr>
-          <w:rFonts w:ascii="Cascadia Mono" w:hAnsi="Cascadia Mono" w:cs="Cascadia Mono"/>
-          <w:sz w:val="19"/>
-          <w:szCs w:val="19"/>
-          <w:lang w:val="en-US"/>
-        </w:rPr>
-      </w:pPr>
-      <w:r>
-        <w:rPr>
-          <w:rFonts w:ascii="Cascadia Mono" w:hAnsi="Cascadia Mono" w:cs="Cascadia Mono"/>
-          <w:sz w:val="19"/>
-          <w:szCs w:val="19"/>
-          <w:lang w:val="en-US"/>
+      <w:r>
+        <w:rPr>
+          <w:rFonts w:ascii="Cascadia Mono" w:hAnsi="Cascadia Mono" w:cs="Cascadia Mono"/>
+          <w:sz w:val="19"/>
+          <w:szCs w:val="19"/>
+        </w:rPr>
+        <w:t xml:space="preserve"> = 0; }</w:t>
+      </w:r>
+    </w:p>
+    <w:p>
+      <w:pPr>
+        <w:autoSpaceDE w:val="0"/>
+        <w:autoSpaceDN w:val="0"/>
+        <w:adjustRightInd w:val="0"/>
+        <w:spacing w:after="0" w:line="240" w:lineRule="auto"/>
+        <w:rPr>
+          <w:rFonts w:ascii="Cascadia Mono" w:hAnsi="Cascadia Mono" w:cs="Cascadia Mono"/>
+          <w:sz w:val="19"/>
+          <w:szCs w:val="19"/>
+        </w:rPr>
+      </w:pPr>
+      <w:r>
+        <w:rPr>
+          <w:rFonts w:ascii="Cascadia Mono" w:hAnsi="Cascadia Mono" w:cs="Cascadia Mono"/>
+          <w:sz w:val="19"/>
+          <w:szCs w:val="19"/>
         </w:rPr>
         <w:t xml:space="preserve">18. Для классов </w:t>
       </w:r>
-      <w:proofErr w:type="spellStart"/>
       <w:r>
         <w:rPr>
           <w:rFonts w:ascii="Cascadia Mono" w:hAnsi="Cascadia Mono" w:cs="Cascadia Mono"/>
@@ -5531,17 +5757,14 @@
         </w:rPr>
         <w:t>Student</w:t>
       </w:r>
-      <w:proofErr w:type="spellEnd"/>
-      <w:r>
-        <w:rPr>
-          <w:rFonts w:ascii="Cascadia Mono" w:hAnsi="Cascadia Mono" w:cs="Cascadia Mono"/>
-          <w:sz w:val="19"/>
-          <w:szCs w:val="19"/>
-          <w:lang w:val="en-US"/>
+      <w:r>
+        <w:rPr>
+          <w:rFonts w:ascii="Cascadia Mono" w:hAnsi="Cascadia Mono" w:cs="Cascadia Mono"/>
+          <w:sz w:val="19"/>
+          <w:szCs w:val="19"/>
         </w:rPr>
         <w:t xml:space="preserve">, </w:t>
       </w:r>
-      <w:proofErr w:type="spellStart"/>
       <w:r>
         <w:rPr>
           <w:rFonts w:ascii="Cascadia Mono" w:hAnsi="Cascadia Mono" w:cs="Cascadia Mono"/>
@@ -5551,17 +5774,14 @@
         </w:rPr>
         <w:t>Employee</w:t>
       </w:r>
-      <w:proofErr w:type="spellEnd"/>
-      <w:r>
-        <w:rPr>
-          <w:rFonts w:ascii="Cascadia Mono" w:hAnsi="Cascadia Mono" w:cs="Cascadia Mono"/>
-          <w:sz w:val="19"/>
-          <w:szCs w:val="19"/>
-          <w:lang w:val="en-US"/>
+      <w:r>
+        <w:rPr>
+          <w:rFonts w:ascii="Cascadia Mono" w:hAnsi="Cascadia Mono" w:cs="Cascadia Mono"/>
+          <w:sz w:val="19"/>
+          <w:szCs w:val="19"/>
         </w:rPr>
         <w:t xml:space="preserve"> и </w:t>
       </w:r>
-      <w:proofErr w:type="spellStart"/>
       <w:r>
         <w:rPr>
           <w:rFonts w:ascii="Cascadia Mono" w:hAnsi="Cascadia Mono" w:cs="Cascadia Mono"/>
@@ -5571,13 +5791,11 @@
         </w:rPr>
         <w:t>Teacher</w:t>
       </w:r>
-      <w:proofErr w:type="spellEnd"/>
-      <w:r>
-        <w:rPr>
-          <w:rFonts w:ascii="Cascadia Mono" w:hAnsi="Cascadia Mono" w:cs="Cascadia Mono"/>
-          <w:sz w:val="19"/>
-          <w:szCs w:val="19"/>
-          <w:lang w:val="en-US"/>
+      <w:r>
+        <w:rPr>
+          <w:rFonts w:ascii="Cascadia Mono" w:hAnsi="Cascadia Mono" w:cs="Cascadia Mono"/>
+          <w:sz w:val="19"/>
+          <w:szCs w:val="19"/>
         </w:rPr>
         <w:t xml:space="preserve"> написать конструкторы с параметрами.</w:t>
       </w:r>
@@ -5880,7 +6098,6 @@
           <w:rFonts w:ascii="Cascadia Mono" w:hAnsi="Cascadia Mono" w:cs="Cascadia Mono"/>
           <w:sz w:val="19"/>
           <w:szCs w:val="19"/>
-          <w:lang w:val="en-US"/>
         </w:rPr>
       </w:pPr>
       <w:r>
@@ -5891,18 +6108,136 @@
           <w:lang w:val="en-US"/>
         </w:rPr>
         <w:tab/>
+        <w:t>this</w:t>
+      </w:r>
+      <w:r>
+        <w:rPr>
+          <w:rFonts w:ascii="Cascadia Mono" w:hAnsi="Cascadia Mono" w:cs="Cascadia Mono"/>
+          <w:sz w:val="19"/>
+          <w:szCs w:val="19"/>
+        </w:rPr>
+        <w:t>-&gt;</w:t>
+      </w:r>
+      <w:r>
+        <w:rPr>
+          <w:rFonts w:ascii="Cascadia Mono" w:hAnsi="Cascadia Mono" w:cs="Cascadia Mono"/>
+          <w:sz w:val="19"/>
+          <w:szCs w:val="19"/>
+          <w:lang w:val="en-US"/>
+        </w:rPr>
+        <w:t>stage</w:t>
+      </w:r>
+      <w:r>
+        <w:rPr>
+          <w:rFonts w:ascii="Cascadia Mono" w:hAnsi="Cascadia Mono" w:cs="Cascadia Mono"/>
+          <w:sz w:val="19"/>
+          <w:szCs w:val="19"/>
+        </w:rPr>
+        <w:t xml:space="preserve"> = </w:t>
+      </w:r>
+      <w:r>
+        <w:rPr>
+          <w:rFonts w:ascii="Cascadia Mono" w:hAnsi="Cascadia Mono" w:cs="Cascadia Mono"/>
+          <w:sz w:val="19"/>
+          <w:szCs w:val="19"/>
+          <w:lang w:val="en-US"/>
+        </w:rPr>
+        <w:t>stage</w:t>
+      </w:r>
+      <w:r>
+        <w:rPr>
+          <w:rFonts w:ascii="Cascadia Mono" w:hAnsi="Cascadia Mono" w:cs="Cascadia Mono"/>
+          <w:sz w:val="19"/>
+          <w:szCs w:val="19"/>
+        </w:rPr>
+        <w:t>; }</w:t>
+      </w:r>
+    </w:p>
+    <w:p>
+      <w:pPr>
+        <w:ind w:firstLine="720"/>
+        <w:rPr>
+          <w:rFonts w:ascii="Times New Roman" w:hAnsi="Times New Roman" w:cs="Times New Roman"/>
+          <w:sz w:val="24"/>
+          <w:szCs w:val="24"/>
+        </w:rPr>
+      </w:pPr>
+      <w:r>
+        <w:rPr>
+          <w:rFonts w:ascii="Times New Roman" w:hAnsi="Times New Roman" w:cs="Times New Roman"/>
+          <w:sz w:val="24"/>
+          <w:szCs w:val="24"/>
+        </w:rPr>
+        <w:t xml:space="preserve">19. Для классов </w:t>
       </w:r>
       <w:proofErr w:type="spellStart"/>
       <w:r>
         <w:rPr>
-          <w:rFonts w:ascii="Cascadia Mono" w:hAnsi="Cascadia Mono" w:cs="Cascadia Mono"/>
-          <w:sz w:val="19"/>
-          <w:szCs w:val="19"/>
-          <w:lang w:val="en-US"/>
-        </w:rPr>
-        <w:t>this</w:t>
+          <w:rFonts w:ascii="Times New Roman" w:hAnsi="Times New Roman" w:cs="Times New Roman"/>
+          <w:sz w:val="24"/>
+          <w:szCs w:val="24"/>
+        </w:rPr>
+        <w:t>Student</w:t>
       </w:r>
       <w:proofErr w:type="spellEnd"/>
+      <w:r>
+        <w:rPr>
+          <w:rFonts w:ascii="Times New Roman" w:hAnsi="Times New Roman" w:cs="Times New Roman"/>
+          <w:sz w:val="24"/>
+          <w:szCs w:val="24"/>
+        </w:rPr>
+        <w:t xml:space="preserve">, </w:t>
+      </w:r>
+      <w:proofErr w:type="spellStart"/>
+      <w:r>
+        <w:rPr>
+          <w:rFonts w:ascii="Times New Roman" w:hAnsi="Times New Roman" w:cs="Times New Roman"/>
+          <w:sz w:val="24"/>
+          <w:szCs w:val="24"/>
+        </w:rPr>
+        <w:t>Employee</w:t>
+      </w:r>
+      <w:proofErr w:type="spellEnd"/>
+      <w:r>
+        <w:rPr>
+          <w:rFonts w:ascii="Times New Roman" w:hAnsi="Times New Roman" w:cs="Times New Roman"/>
+          <w:sz w:val="24"/>
+          <w:szCs w:val="24"/>
+        </w:rPr>
+        <w:t xml:space="preserve"> и </w:t>
+      </w:r>
+      <w:proofErr w:type="spellStart"/>
+      <w:r>
+        <w:rPr>
+          <w:rFonts w:ascii="Times New Roman" w:hAnsi="Times New Roman" w:cs="Times New Roman"/>
+          <w:sz w:val="24"/>
+          <w:szCs w:val="24"/>
+        </w:rPr>
+        <w:t>Teacher</w:t>
+      </w:r>
+      <w:proofErr w:type="spellEnd"/>
+      <w:r>
+        <w:rPr>
+          <w:rFonts w:ascii="Times New Roman" w:hAnsi="Times New Roman" w:cs="Times New Roman"/>
+          <w:sz w:val="24"/>
+          <w:szCs w:val="24"/>
+        </w:rPr>
+        <w:t xml:space="preserve"> написать конструкторы копирования.</w:t>
+      </w:r>
+    </w:p>
+    <w:p>
+      <w:pPr>
+        <w:autoSpaceDE w:val="0"/>
+        <w:autoSpaceDN w:val="0"/>
+        <w:adjustRightInd w:val="0"/>
+        <w:spacing w:after="0" w:line="240" w:lineRule="auto"/>
+        <w:rPr>
+          <w:rFonts w:ascii="Cascadia Mono" w:hAnsi="Cascadia Mono" w:cs="Cascadia Mono"/>
+          <w:sz w:val="19"/>
+          <w:szCs w:val="19"/>
+          <w:lang w:val="en-US"/>
+        </w:rPr>
+      </w:pPr>
       <w:proofErr w:type="gramStart"/>
       <w:r>
         <w:rPr>
@@ -5911,7 +6246,41 @@
           <w:szCs w:val="19"/>
           <w:lang w:val="en-US"/>
         </w:rPr>
-        <w:t>-&gt;</w:t>
+        <w:t>Student::</w:t>
+      </w:r>
+      <w:proofErr w:type="gramEnd"/>
+      <w:r>
+        <w:rPr>
+          <w:rFonts w:ascii="Cascadia Mono" w:hAnsi="Cascadia Mono" w:cs="Cascadia Mono"/>
+          <w:sz w:val="19"/>
+          <w:szCs w:val="19"/>
+          <w:lang w:val="en-US"/>
+        </w:rPr>
+        <w:t>Student(const Student&amp; s){</w:t>
+      </w:r>
+    </w:p>
+    <w:p>
+      <w:pPr>
+        <w:autoSpaceDE w:val="0"/>
+        <w:autoSpaceDN w:val="0"/>
+        <w:adjustRightInd w:val="0"/>
+        <w:spacing w:after="0" w:line="240" w:lineRule="auto"/>
+        <w:rPr>
+          <w:rFonts w:ascii="Cascadia Mono" w:hAnsi="Cascadia Mono" w:cs="Cascadia Mono"/>
+          <w:sz w:val="19"/>
+          <w:szCs w:val="19"/>
+          <w:lang w:val="en-US"/>
+        </w:rPr>
+      </w:pPr>
+      <w:r>
+        <w:rPr>
+          <w:rFonts w:ascii="Cascadia Mono" w:hAnsi="Cascadia Mono" w:cs="Cascadia Mono"/>
+          <w:sz w:val="19"/>
+          <w:szCs w:val="19"/>
+          <w:lang w:val="en-US"/>
+        </w:rPr>
+        <w:tab/>
+        <w:t xml:space="preserve">age = </w:t>
       </w:r>
       <w:proofErr w:type="spellStart"/>
       <w:r>
@@ -5921,7 +6290,145 @@
           <w:szCs w:val="19"/>
           <w:lang w:val="en-US"/>
         </w:rPr>
-        <w:t>stage</w:t>
+        <w:t>s.age</w:t>
+      </w:r>
+      <w:proofErr w:type="spellEnd"/>
+      <w:r>
+        <w:rPr>
+          <w:rFonts w:ascii="Cascadia Mono" w:hAnsi="Cascadia Mono" w:cs="Cascadia Mono"/>
+          <w:sz w:val="19"/>
+          <w:szCs w:val="19"/>
+          <w:lang w:val="en-US"/>
+        </w:rPr>
+        <w:t>;</w:t>
+      </w:r>
+    </w:p>
+    <w:p>
+      <w:pPr>
+        <w:autoSpaceDE w:val="0"/>
+        <w:autoSpaceDN w:val="0"/>
+        <w:adjustRightInd w:val="0"/>
+        <w:spacing w:after="0" w:line="240" w:lineRule="auto"/>
+        <w:rPr>
+          <w:rFonts w:ascii="Cascadia Mono" w:hAnsi="Cascadia Mono" w:cs="Cascadia Mono"/>
+          <w:sz w:val="19"/>
+          <w:szCs w:val="19"/>
+          <w:lang w:val="en-US"/>
+        </w:rPr>
+      </w:pPr>
+      <w:r>
+        <w:rPr>
+          <w:rFonts w:ascii="Cascadia Mono" w:hAnsi="Cascadia Mono" w:cs="Cascadia Mono"/>
+          <w:sz w:val="19"/>
+          <w:szCs w:val="19"/>
+          <w:lang w:val="en-US"/>
+        </w:rPr>
+        <w:tab/>
+        <w:t>name = s.name</w:t>
+      </w:r>
+      <w:proofErr w:type="gramStart"/>
+      <w:r>
+        <w:rPr>
+          <w:rFonts w:ascii="Cascadia Mono" w:hAnsi="Cascadia Mono" w:cs="Cascadia Mono"/>
+          <w:sz w:val="19"/>
+          <w:szCs w:val="19"/>
+          <w:lang w:val="en-US"/>
+        </w:rPr>
+        <w:t>; }</w:t>
+      </w:r>
+      <w:proofErr w:type="gramEnd"/>
+    </w:p>
+    <w:p>
+      <w:pPr>
+        <w:autoSpaceDE w:val="0"/>
+        <w:autoSpaceDN w:val="0"/>
+        <w:adjustRightInd w:val="0"/>
+        <w:spacing w:after="0" w:line="240" w:lineRule="auto"/>
+        <w:rPr>
+          <w:rFonts w:ascii="Cascadia Mono" w:hAnsi="Cascadia Mono" w:cs="Cascadia Mono"/>
+          <w:sz w:val="19"/>
+          <w:szCs w:val="19"/>
+          <w:lang w:val="en-US"/>
+        </w:rPr>
+      </w:pPr>
+      <w:proofErr w:type="gramStart"/>
+      <w:r>
+        <w:rPr>
+          <w:rFonts w:ascii="Cascadia Mono" w:hAnsi="Cascadia Mono" w:cs="Cascadia Mono"/>
+          <w:sz w:val="19"/>
+          <w:szCs w:val="19"/>
+          <w:lang w:val="en-US"/>
+        </w:rPr>
+        <w:t>Employee::</w:t>
+      </w:r>
+      <w:proofErr w:type="gramEnd"/>
+      <w:r>
+        <w:rPr>
+          <w:rFonts w:ascii="Cascadia Mono" w:hAnsi="Cascadia Mono" w:cs="Cascadia Mono"/>
+          <w:sz w:val="19"/>
+          <w:szCs w:val="19"/>
+          <w:lang w:val="en-US"/>
+        </w:rPr>
+        <w:t>Employee(const Employee&amp; e) {</w:t>
+      </w:r>
+    </w:p>
+    <w:p>
+      <w:pPr>
+        <w:autoSpaceDE w:val="0"/>
+        <w:autoSpaceDN w:val="0"/>
+        <w:adjustRightInd w:val="0"/>
+        <w:spacing w:after="0" w:line="240" w:lineRule="auto"/>
+        <w:rPr>
+          <w:rFonts w:ascii="Cascadia Mono" w:hAnsi="Cascadia Mono" w:cs="Cascadia Mono"/>
+          <w:sz w:val="19"/>
+          <w:szCs w:val="19"/>
+          <w:lang w:val="en-US"/>
+        </w:rPr>
+      </w:pPr>
+      <w:r>
+        <w:rPr>
+          <w:rFonts w:ascii="Cascadia Mono" w:hAnsi="Cascadia Mono" w:cs="Cascadia Mono"/>
+          <w:sz w:val="19"/>
+          <w:szCs w:val="19"/>
+          <w:lang w:val="en-US"/>
+        </w:rPr>
+        <w:tab/>
+        <w:t>name = e.name;</w:t>
+      </w:r>
+    </w:p>
+    <w:p>
+      <w:pPr>
+        <w:autoSpaceDE w:val="0"/>
+        <w:autoSpaceDN w:val="0"/>
+        <w:adjustRightInd w:val="0"/>
+        <w:spacing w:after="0" w:line="240" w:lineRule="auto"/>
+        <w:rPr>
+          <w:rFonts w:ascii="Cascadia Mono" w:hAnsi="Cascadia Mono" w:cs="Cascadia Mono"/>
+          <w:sz w:val="19"/>
+          <w:szCs w:val="19"/>
+          <w:lang w:val="en-US"/>
+        </w:rPr>
+      </w:pPr>
+      <w:r>
+        <w:rPr>
+          <w:rFonts w:ascii="Cascadia Mono" w:hAnsi="Cascadia Mono" w:cs="Cascadia Mono"/>
+          <w:sz w:val="19"/>
+          <w:szCs w:val="19"/>
+          <w:lang w:val="en-US"/>
+        </w:rPr>
+        <w:tab/>
+        <w:t xml:space="preserve">post = </w:t>
+      </w:r>
+      <w:proofErr w:type="spellStart"/>
+      <w:proofErr w:type="gramStart"/>
+      <w:r>
+        <w:rPr>
+          <w:rFonts w:ascii="Cascadia Mono" w:hAnsi="Cascadia Mono" w:cs="Cascadia Mono"/>
+          <w:sz w:val="19"/>
+          <w:szCs w:val="19"/>
+          <w:lang w:val="en-US"/>
+        </w:rPr>
+        <w:t>e.post</w:t>
       </w:r>
       <w:proofErr w:type="spellEnd"/>
       <w:proofErr w:type="gramEnd"/>
@@ -5932,19 +6439,149 @@
           <w:szCs w:val="19"/>
           <w:lang w:val="en-US"/>
         </w:rPr>
-        <w:t xml:space="preserve"> = </w:t>
+        <w:t>; }</w:t>
+      </w:r>
+    </w:p>
+    <w:p>
+      <w:pPr>
+        <w:autoSpaceDE w:val="0"/>
+        <w:autoSpaceDN w:val="0"/>
+        <w:adjustRightInd w:val="0"/>
+        <w:spacing w:after="0" w:line="240" w:lineRule="auto"/>
+        <w:rPr>
+          <w:rFonts w:ascii="Cascadia Mono" w:hAnsi="Cascadia Mono" w:cs="Cascadia Mono"/>
+          <w:sz w:val="19"/>
+          <w:szCs w:val="19"/>
+          <w:lang w:val="en-US"/>
+        </w:rPr>
+      </w:pPr>
+      <w:proofErr w:type="gramStart"/>
+      <w:r>
+        <w:rPr>
+          <w:rFonts w:ascii="Cascadia Mono" w:hAnsi="Cascadia Mono" w:cs="Cascadia Mono"/>
+          <w:sz w:val="19"/>
+          <w:szCs w:val="19"/>
+          <w:lang w:val="en-US"/>
+        </w:rPr>
+        <w:t>Teacher::</w:t>
+      </w:r>
+      <w:proofErr w:type="gramEnd"/>
+      <w:r>
+        <w:rPr>
+          <w:rFonts w:ascii="Cascadia Mono" w:hAnsi="Cascadia Mono" w:cs="Cascadia Mono"/>
+          <w:sz w:val="19"/>
+          <w:szCs w:val="19"/>
+          <w:lang w:val="en-US"/>
+        </w:rPr>
+        <w:t>Teacher(const Teacher&amp; t){</w:t>
+      </w:r>
+    </w:p>
+    <w:p>
+      <w:pPr>
+        <w:autoSpaceDE w:val="0"/>
+        <w:autoSpaceDN w:val="0"/>
+        <w:adjustRightInd w:val="0"/>
+        <w:spacing w:after="0" w:line="240" w:lineRule="auto"/>
+        <w:rPr>
+          <w:rFonts w:ascii="Cascadia Mono" w:hAnsi="Cascadia Mono" w:cs="Cascadia Mono"/>
+          <w:sz w:val="19"/>
+          <w:szCs w:val="19"/>
+          <w:lang w:val="en-US"/>
+        </w:rPr>
+      </w:pPr>
+      <w:r>
+        <w:rPr>
+          <w:rFonts w:ascii="Cascadia Mono" w:hAnsi="Cascadia Mono" w:cs="Cascadia Mono"/>
+          <w:sz w:val="19"/>
+          <w:szCs w:val="19"/>
+          <w:lang w:val="en-US"/>
+        </w:rPr>
+        <w:tab/>
+        <w:t>name = t.name;</w:t>
+      </w:r>
+    </w:p>
+    <w:p>
+      <w:pPr>
+        <w:autoSpaceDE w:val="0"/>
+        <w:autoSpaceDN w:val="0"/>
+        <w:adjustRightInd w:val="0"/>
+        <w:spacing w:after="0" w:line="240" w:lineRule="auto"/>
+        <w:rPr>
+          <w:rFonts w:ascii="Cascadia Mono" w:hAnsi="Cascadia Mono" w:cs="Cascadia Mono"/>
+          <w:sz w:val="19"/>
+          <w:szCs w:val="19"/>
+          <w:lang w:val="en-US"/>
+        </w:rPr>
+      </w:pPr>
+      <w:r>
+        <w:rPr>
+          <w:rFonts w:ascii="Cascadia Mono" w:hAnsi="Cascadia Mono" w:cs="Cascadia Mono"/>
+          <w:sz w:val="19"/>
+          <w:szCs w:val="19"/>
+          <w:lang w:val="en-US"/>
+        </w:rPr>
+        <w:tab/>
+        <w:t xml:space="preserve">post = </w:t>
       </w:r>
       <w:proofErr w:type="spellStart"/>
-      <w:r>
-        <w:rPr>
-          <w:rFonts w:ascii="Cascadia Mono" w:hAnsi="Cascadia Mono" w:cs="Cascadia Mono"/>
-          <w:sz w:val="19"/>
-          <w:szCs w:val="19"/>
-          <w:lang w:val="en-US"/>
-        </w:rPr>
-        <w:t>stage</w:t>
+      <w:proofErr w:type="gramStart"/>
+      <w:r>
+        <w:rPr>
+          <w:rFonts w:ascii="Cascadia Mono" w:hAnsi="Cascadia Mono" w:cs="Cascadia Mono"/>
+          <w:sz w:val="19"/>
+          <w:szCs w:val="19"/>
+          <w:lang w:val="en-US"/>
+        </w:rPr>
+        <w:t>t.post</w:t>
       </w:r>
       <w:proofErr w:type="spellEnd"/>
+      <w:proofErr w:type="gramEnd"/>
+      <w:r>
+        <w:rPr>
+          <w:rFonts w:ascii="Cascadia Mono" w:hAnsi="Cascadia Mono" w:cs="Cascadia Mono"/>
+          <w:sz w:val="19"/>
+          <w:szCs w:val="19"/>
+          <w:lang w:val="en-US"/>
+        </w:rPr>
+        <w:t>;</w:t>
+      </w:r>
+    </w:p>
+    <w:p>
+      <w:pPr>
+        <w:autoSpaceDE w:val="0"/>
+        <w:autoSpaceDN w:val="0"/>
+        <w:adjustRightInd w:val="0"/>
+        <w:spacing w:after="0" w:line="240" w:lineRule="auto"/>
+        <w:rPr>
+          <w:rFonts w:ascii="Cascadia Mono" w:hAnsi="Cascadia Mono" w:cs="Cascadia Mono"/>
+          <w:sz w:val="19"/>
+          <w:szCs w:val="19"/>
+          <w:lang w:val="en-US"/>
+        </w:rPr>
+      </w:pPr>
+      <w:r>
+        <w:rPr>
+          <w:rFonts w:ascii="Cascadia Mono" w:hAnsi="Cascadia Mono" w:cs="Cascadia Mono"/>
+          <w:sz w:val="19"/>
+          <w:szCs w:val="19"/>
+          <w:lang w:val="en-US"/>
+        </w:rPr>
+        <w:tab/>
+        <w:t xml:space="preserve">stage = </w:t>
+      </w:r>
+      <w:proofErr w:type="spellStart"/>
+      <w:proofErr w:type="gramStart"/>
+      <w:r>
+        <w:rPr>
+          <w:rFonts w:ascii="Cascadia Mono" w:hAnsi="Cascadia Mono" w:cs="Cascadia Mono"/>
+          <w:sz w:val="19"/>
+          <w:szCs w:val="19"/>
+          <w:lang w:val="en-US"/>
+        </w:rPr>
+        <w:t>t.stage</w:t>
+      </w:r>
+      <w:proofErr w:type="spellEnd"/>
+      <w:proofErr w:type="gramEnd"/>
       <w:r>
         <w:rPr>
           <w:rFonts w:ascii="Cascadia Mono" w:hAnsi="Cascadia Mono" w:cs="Cascadia Mono"/>
@@ -5957,7 +6594,10 @@
     </w:p>
     <w:p>
       <w:pPr>
-        <w:ind w:firstLine="720"/>
+        <w:autoSpaceDE w:val="0"/>
+        <w:autoSpaceDN w:val="0"/>
+        <w:adjustRightInd w:val="0"/>
+        <w:spacing w:after="0" w:line="240" w:lineRule="auto"/>
         <w:rPr>
           <w:rFonts w:ascii="Times New Roman" w:hAnsi="Times New Roman" w:cs="Times New Roman"/>
           <w:sz w:val="24"/>
@@ -5970,7 +6610,7 @@
           <w:sz w:val="24"/>
           <w:szCs w:val="24"/>
         </w:rPr>
-        <w:t xml:space="preserve">19. Для классов </w:t>
+        <w:t xml:space="preserve">20. Для классов </w:t>
       </w:r>
       <w:proofErr w:type="spellStart"/>
       <w:r>
@@ -6024,22 +6664,31 @@
           <w:sz w:val="24"/>
           <w:szCs w:val="24"/>
         </w:rPr>
-        <w:t xml:space="preserve"> написать конструкторы копирования.</w:t>
-      </w:r>
-    </w:p>
-    <w:p>
-      <w:pPr>
-        <w:autoSpaceDE w:val="0"/>
-        <w:autoSpaceDN w:val="0"/>
-        <w:adjustRightInd w:val="0"/>
-        <w:spacing w:after="0" w:line="240" w:lineRule="auto"/>
-        <w:rPr>
-          <w:rFonts w:ascii="Cascadia Mono" w:hAnsi="Cascadia Mono" w:cs="Cascadia Mono"/>
-          <w:sz w:val="19"/>
-          <w:szCs w:val="19"/>
-          <w:lang w:val="en-US"/>
-        </w:rPr>
-      </w:pPr>
+        <w:t xml:space="preserve"> определить операцию присваивания.</w:t>
+      </w:r>
+    </w:p>
+    <w:p>
+      <w:pPr>
+        <w:autoSpaceDE w:val="0"/>
+        <w:autoSpaceDN w:val="0"/>
+        <w:adjustRightInd w:val="0"/>
+        <w:spacing w:after="0" w:line="240" w:lineRule="auto"/>
+        <w:rPr>
+          <w:rFonts w:ascii="Cascadia Mono" w:hAnsi="Cascadia Mono" w:cs="Cascadia Mono"/>
+          <w:sz w:val="19"/>
+          <w:szCs w:val="19"/>
+          <w:lang w:val="en-US"/>
+        </w:rPr>
+      </w:pPr>
+      <w:r>
+        <w:rPr>
+          <w:rFonts w:ascii="Cascadia Mono" w:hAnsi="Cascadia Mono" w:cs="Cascadia Mono"/>
+          <w:sz w:val="19"/>
+          <w:szCs w:val="19"/>
+          <w:lang w:val="en-US"/>
+        </w:rPr>
+        <w:t xml:space="preserve">Student&amp; </w:t>
+      </w:r>
       <w:proofErr w:type="gramStart"/>
       <w:r>
         <w:rPr>
@@ -6058,30 +6707,126 @@
           <w:szCs w:val="19"/>
           <w:lang w:val="en-US"/>
         </w:rPr>
-        <w:t>Student(const Student&amp; s){</w:t>
-      </w:r>
-    </w:p>
-    <w:p>
-      <w:pPr>
-        <w:autoSpaceDE w:val="0"/>
-        <w:autoSpaceDN w:val="0"/>
-        <w:adjustRightInd w:val="0"/>
-        <w:spacing w:after="0" w:line="240" w:lineRule="auto"/>
-        <w:rPr>
-          <w:rFonts w:ascii="Cascadia Mono" w:hAnsi="Cascadia Mono" w:cs="Cascadia Mono"/>
-          <w:sz w:val="19"/>
-          <w:szCs w:val="19"/>
-          <w:lang w:val="en-US"/>
-        </w:rPr>
-      </w:pPr>
-      <w:r>
-        <w:rPr>
-          <w:rFonts w:ascii="Cascadia Mono" w:hAnsi="Cascadia Mono" w:cs="Cascadia Mono"/>
-          <w:sz w:val="19"/>
-          <w:szCs w:val="19"/>
-          <w:lang w:val="en-US"/>
-        </w:rPr>
-        <w:tab/>
+        <w:t>operator = (const&amp; Student s) {</w:t>
+      </w:r>
+    </w:p>
+    <w:p>
+      <w:pPr>
+        <w:autoSpaceDE w:val="0"/>
+        <w:autoSpaceDN w:val="0"/>
+        <w:adjustRightInd w:val="0"/>
+        <w:spacing w:after="0" w:line="240" w:lineRule="auto"/>
+        <w:rPr>
+          <w:rFonts w:ascii="Cascadia Mono" w:hAnsi="Cascadia Mono" w:cs="Cascadia Mono"/>
+          <w:sz w:val="19"/>
+          <w:szCs w:val="19"/>
+          <w:lang w:val="en-US"/>
+        </w:rPr>
+      </w:pPr>
+      <w:r>
+        <w:rPr>
+          <w:rFonts w:ascii="Cascadia Mono" w:hAnsi="Cascadia Mono" w:cs="Cascadia Mono"/>
+          <w:sz w:val="19"/>
+          <w:szCs w:val="19"/>
+          <w:lang w:val="en-US"/>
+        </w:rPr>
+        <w:t>if (&amp;s==this) return*this; //</w:t>
+      </w:r>
+      <w:proofErr w:type="spellStart"/>
+      <w:r>
+        <w:rPr>
+          <w:rFonts w:ascii="Cascadia Mono" w:hAnsi="Cascadia Mono" w:cs="Cascadia Mono"/>
+          <w:sz w:val="19"/>
+          <w:szCs w:val="19"/>
+          <w:lang w:val="en-US"/>
+        </w:rPr>
+        <w:t>проверка</w:t>
+      </w:r>
+      <w:proofErr w:type="spellEnd"/>
+      <w:r>
+        <w:rPr>
+          <w:rFonts w:ascii="Cascadia Mono" w:hAnsi="Cascadia Mono" w:cs="Cascadia Mono"/>
+          <w:sz w:val="19"/>
+          <w:szCs w:val="19"/>
+          <w:lang w:val="en-US"/>
+        </w:rPr>
+        <w:t xml:space="preserve"> </w:t>
+      </w:r>
+      <w:proofErr w:type="spellStart"/>
+      <w:r>
+        <w:rPr>
+          <w:rFonts w:ascii="Cascadia Mono" w:hAnsi="Cascadia Mono" w:cs="Cascadia Mono"/>
+          <w:sz w:val="19"/>
+          <w:szCs w:val="19"/>
+          <w:lang w:val="en-US"/>
+        </w:rPr>
+        <w:t>на</w:t>
+      </w:r>
+      <w:proofErr w:type="spellEnd"/>
+      <w:r>
+        <w:rPr>
+          <w:rFonts w:ascii="Cascadia Mono" w:hAnsi="Cascadia Mono" w:cs="Cascadia Mono"/>
+          <w:sz w:val="19"/>
+          <w:szCs w:val="19"/>
+          <w:lang w:val="en-US"/>
+        </w:rPr>
+        <w:t xml:space="preserve"> </w:t>
+      </w:r>
+      <w:proofErr w:type="spellStart"/>
+      <w:r>
+        <w:rPr>
+          <w:rFonts w:ascii="Cascadia Mono" w:hAnsi="Cascadia Mono" w:cs="Cascadia Mono"/>
+          <w:sz w:val="19"/>
+          <w:szCs w:val="19"/>
+          <w:lang w:val="en-US"/>
+        </w:rPr>
+        <w:t>самоприсваивание</w:t>
+      </w:r>
+      <w:proofErr w:type="spellEnd"/>
+    </w:p>
+    <w:p>
+      <w:pPr>
+        <w:autoSpaceDE w:val="0"/>
+        <w:autoSpaceDN w:val="0"/>
+        <w:adjustRightInd w:val="0"/>
+        <w:spacing w:after="0" w:line="240" w:lineRule="auto"/>
+        <w:rPr>
+          <w:rFonts w:ascii="Cascadia Mono" w:hAnsi="Cascadia Mono" w:cs="Cascadia Mono"/>
+          <w:sz w:val="19"/>
+          <w:szCs w:val="19"/>
+          <w:lang w:val="en-US"/>
+        </w:rPr>
+      </w:pPr>
+      <w:r>
+        <w:rPr>
+          <w:rFonts w:ascii="Cascadia Mono" w:hAnsi="Cascadia Mono" w:cs="Cascadia Mono"/>
+          <w:sz w:val="19"/>
+          <w:szCs w:val="19"/>
+          <w:lang w:val="en-US"/>
+        </w:rPr>
+        <w:t>name = s.name;</w:t>
+      </w:r>
+    </w:p>
+    <w:p>
+      <w:pPr>
+        <w:autoSpaceDE w:val="0"/>
+        <w:autoSpaceDN w:val="0"/>
+        <w:adjustRightInd w:val="0"/>
+        <w:spacing w:after="0" w:line="240" w:lineRule="auto"/>
+        <w:rPr>
+          <w:rFonts w:ascii="Cascadia Mono" w:hAnsi="Cascadia Mono" w:cs="Cascadia Mono"/>
+          <w:sz w:val="19"/>
+          <w:szCs w:val="19"/>
+          <w:lang w:val="en-US"/>
+        </w:rPr>
+      </w:pPr>
+      <w:r>
+        <w:rPr>
+          <w:rFonts w:ascii="Cascadia Mono" w:hAnsi="Cascadia Mono" w:cs="Cascadia Mono"/>
+          <w:sz w:val="19"/>
+          <w:szCs w:val="19"/>
+          <w:lang w:val="en-US"/>
+        </w:rPr>
         <w:t xml:space="preserve">age = </w:t>
       </w:r>
       <w:proofErr w:type="spellStart"/>
@@ -6125,8 +6870,7 @@
           <w:szCs w:val="19"/>
           <w:lang w:val="en-US"/>
         </w:rPr>
-        <w:tab/>
-        <w:t>name = s.name</w:t>
+        <w:t>return *this</w:t>
       </w:r>
       <w:proofErr w:type="gramStart"/>
       <w:r>
@@ -6153,6 +6897,15 @@
           <w:lang w:val="en-US"/>
         </w:rPr>
       </w:pPr>
+      <w:r>
+        <w:rPr>
+          <w:rFonts w:ascii="Cascadia Mono" w:hAnsi="Cascadia Mono" w:cs="Cascadia Mono"/>
+          <w:sz w:val="19"/>
+          <w:szCs w:val="19"/>
+          <w:lang w:val="en-US"/>
+        </w:rPr>
+        <w:t xml:space="preserve">Employee&amp; </w:t>
+      </w:r>
       <w:proofErr w:type="gramStart"/>
       <w:r>
         <w:rPr>
@@ -6171,30 +6924,127 @@
           <w:szCs w:val="19"/>
           <w:lang w:val="en-US"/>
         </w:rPr>
-        <w:t>Employee(const Employee&amp; e) {</w:t>
-      </w:r>
-    </w:p>
-    <w:p>
-      <w:pPr>
-        <w:autoSpaceDE w:val="0"/>
-        <w:autoSpaceDN w:val="0"/>
-        <w:adjustRightInd w:val="0"/>
-        <w:spacing w:after="0" w:line="240" w:lineRule="auto"/>
-        <w:rPr>
-          <w:rFonts w:ascii="Cascadia Mono" w:hAnsi="Cascadia Mono" w:cs="Cascadia Mono"/>
-          <w:sz w:val="19"/>
-          <w:szCs w:val="19"/>
-          <w:lang w:val="en-US"/>
-        </w:rPr>
-      </w:pPr>
-      <w:r>
-        <w:rPr>
-          <w:rFonts w:ascii="Cascadia Mono" w:hAnsi="Cascadia Mono" w:cs="Cascadia Mono"/>
-          <w:sz w:val="19"/>
-          <w:szCs w:val="19"/>
-          <w:lang w:val="en-US"/>
-        </w:rPr>
-        <w:tab/>
+        <w:t>operator = (const&amp; Employee e) {</w:t>
+      </w:r>
+    </w:p>
+    <w:p>
+      <w:pPr>
+        <w:autoSpaceDE w:val="0"/>
+        <w:autoSpaceDN w:val="0"/>
+        <w:adjustRightInd w:val="0"/>
+        <w:spacing w:after="0" w:line="240" w:lineRule="auto"/>
+        <w:rPr>
+          <w:rFonts w:ascii="Cascadia Mono" w:hAnsi="Cascadia Mono" w:cs="Cascadia Mono"/>
+          <w:sz w:val="19"/>
+          <w:szCs w:val="19"/>
+        </w:rPr>
+      </w:pPr>
+      <w:r>
+        <w:rPr>
+          <w:rFonts w:ascii="Cascadia Mono" w:hAnsi="Cascadia Mono" w:cs="Cascadia Mono"/>
+          <w:sz w:val="19"/>
+          <w:szCs w:val="19"/>
+          <w:lang w:val="en-US"/>
+        </w:rPr>
+        <w:t>if</w:t>
+      </w:r>
+      <w:r>
+        <w:rPr>
+          <w:rFonts w:ascii="Cascadia Mono" w:hAnsi="Cascadia Mono" w:cs="Cascadia Mono"/>
+          <w:sz w:val="19"/>
+          <w:szCs w:val="19"/>
+        </w:rPr>
+        <w:t xml:space="preserve"> (&amp;</w:t>
+      </w:r>
+      <w:r>
+        <w:rPr>
+          <w:rFonts w:ascii="Cascadia Mono" w:hAnsi="Cascadia Mono" w:cs="Cascadia Mono"/>
+          <w:sz w:val="19"/>
+          <w:szCs w:val="19"/>
+          <w:lang w:val="en-US"/>
+        </w:rPr>
+        <w:t>e</w:t>
+      </w:r>
+      <w:r>
+        <w:rPr>
+          <w:rFonts w:ascii="Cascadia Mono" w:hAnsi="Cascadia Mono" w:cs="Cascadia Mono"/>
+          <w:sz w:val="19"/>
+          <w:szCs w:val="19"/>
+        </w:rPr>
+        <w:t>==</w:t>
+      </w:r>
+      <w:r>
+        <w:rPr>
+          <w:rFonts w:ascii="Cascadia Mono" w:hAnsi="Cascadia Mono" w:cs="Cascadia Mono"/>
+          <w:sz w:val="19"/>
+          <w:szCs w:val="19"/>
+          <w:lang w:val="en-US"/>
+        </w:rPr>
+        <w:t>this</w:t>
+      </w:r>
+      <w:r>
+        <w:rPr>
+          <w:rFonts w:ascii="Cascadia Mono" w:hAnsi="Cascadia Mono" w:cs="Cascadia Mono"/>
+          <w:sz w:val="19"/>
+          <w:szCs w:val="19"/>
+        </w:rPr>
+        <w:t xml:space="preserve">) </w:t>
+      </w:r>
+      <w:r>
+        <w:rPr>
+          <w:rFonts w:ascii="Cascadia Mono" w:hAnsi="Cascadia Mono" w:cs="Cascadia Mono"/>
+          <w:sz w:val="19"/>
+          <w:szCs w:val="19"/>
+          <w:lang w:val="en-US"/>
+        </w:rPr>
+        <w:t>return</w:t>
+      </w:r>
+      <w:r>
+        <w:rPr>
+          <w:rFonts w:ascii="Cascadia Mono" w:hAnsi="Cascadia Mono" w:cs="Cascadia Mono"/>
+          <w:sz w:val="19"/>
+          <w:szCs w:val="19"/>
+        </w:rPr>
+        <w:t>*</w:t>
+      </w:r>
+      <w:r>
+        <w:rPr>
+          <w:rFonts w:ascii="Cascadia Mono" w:hAnsi="Cascadia Mono" w:cs="Cascadia Mono"/>
+          <w:sz w:val="19"/>
+          <w:szCs w:val="19"/>
+          <w:lang w:val="en-US"/>
+        </w:rPr>
+        <w:t>this</w:t>
+      </w:r>
+      <w:r>
+        <w:rPr>
+          <w:rFonts w:ascii="Cascadia Mono" w:hAnsi="Cascadia Mono" w:cs="Cascadia Mono"/>
+          <w:sz w:val="19"/>
+          <w:szCs w:val="19"/>
+        </w:rPr>
+        <w:t>; //проверка на самоприсваивание</w:t>
+      </w:r>
+    </w:p>
+    <w:p>
+      <w:pPr>
+        <w:autoSpaceDE w:val="0"/>
+        <w:autoSpaceDN w:val="0"/>
+        <w:adjustRightInd w:val="0"/>
+        <w:spacing w:after="0" w:line="240" w:lineRule="auto"/>
+        <w:rPr>
+          <w:rFonts w:ascii="Cascadia Mono" w:hAnsi="Cascadia Mono" w:cs="Cascadia Mono"/>
+          <w:sz w:val="19"/>
+          <w:szCs w:val="19"/>
+          <w:lang w:val="en-US"/>
+        </w:rPr>
+      </w:pPr>
+      <w:r>
+        <w:rPr>
+          <w:rFonts w:ascii="Cascadia Mono" w:hAnsi="Cascadia Mono" w:cs="Cascadia Mono"/>
+          <w:sz w:val="19"/>
+          <w:szCs w:val="19"/>
+          <w:lang w:val="en-US"/>
+        </w:rPr>
         <w:t>name = e.name;</w:t>
       </w:r>
     </w:p>
@@ -6218,10 +7068,51 @@
           <w:szCs w:val="19"/>
           <w:lang w:val="en-US"/>
         </w:rPr>
-        <w:tab/>
-        <w:t xml:space="preserve">post = </w:t>
+        <w:t xml:space="preserve">age = </w:t>
       </w:r>
       <w:proofErr w:type="spellStart"/>
+      <w:r>
+        <w:rPr>
+          <w:rFonts w:ascii="Cascadia Mono" w:hAnsi="Cascadia Mono" w:cs="Cascadia Mono"/>
+          <w:sz w:val="19"/>
+          <w:szCs w:val="19"/>
+          <w:lang w:val="en-US"/>
+        </w:rPr>
+        <w:t>e.age</w:t>
+      </w:r>
+      <w:proofErr w:type="spellEnd"/>
+      <w:r>
+        <w:rPr>
+          <w:rFonts w:ascii="Cascadia Mono" w:hAnsi="Cascadia Mono" w:cs="Cascadia Mono"/>
+          <w:sz w:val="19"/>
+          <w:szCs w:val="19"/>
+          <w:lang w:val="en-US"/>
+        </w:rPr>
+        <w:t>;</w:t>
+      </w:r>
+    </w:p>
+    <w:p>
+      <w:pPr>
+        <w:autoSpaceDE w:val="0"/>
+        <w:autoSpaceDN w:val="0"/>
+        <w:adjustRightInd w:val="0"/>
+        <w:spacing w:after="0" w:line="240" w:lineRule="auto"/>
+        <w:rPr>
+          <w:rFonts w:ascii="Cascadia Mono" w:hAnsi="Cascadia Mono" w:cs="Cascadia Mono"/>
+          <w:sz w:val="19"/>
+          <w:szCs w:val="19"/>
+          <w:lang w:val="en-US"/>
+        </w:rPr>
+      </w:pPr>
+      <w:r>
+        <w:rPr>
+          <w:rFonts w:ascii="Cascadia Mono" w:hAnsi="Cascadia Mono" w:cs="Cascadia Mono"/>
+          <w:sz w:val="19"/>
+          <w:szCs w:val="19"/>
+          <w:lang w:val="en-US"/>
+        </w:rPr>
+        <w:t>return *this</w:t>
+      </w:r>
       <w:proofErr w:type="gramStart"/>
       <w:r>
         <w:rPr>
@@ -6230,33 +7121,32 @@
           <w:szCs w:val="19"/>
           <w:lang w:val="en-US"/>
         </w:rPr>
-        <w:t>e.post</w:t>
-      </w:r>
-      <w:proofErr w:type="spellEnd"/>
+        <w:t>; }</w:t>
+      </w:r>
       <w:proofErr w:type="gramEnd"/>
-      <w:r>
-        <w:rPr>
-          <w:rFonts w:ascii="Cascadia Mono" w:hAnsi="Cascadia Mono" w:cs="Cascadia Mono"/>
-          <w:sz w:val="19"/>
-          <w:szCs w:val="19"/>
-          <w:lang w:val="en-US"/>
-        </w:rPr>
-        <w:t>; }</w:t>
-      </w:r>
-    </w:p>
-    <w:p>
-      <w:pPr>
-        <w:autoSpaceDE w:val="0"/>
-        <w:autoSpaceDN w:val="0"/>
-        <w:adjustRightInd w:val="0"/>
-        <w:spacing w:after="0" w:line="240" w:lineRule="auto"/>
-        <w:rPr>
-          <w:rFonts w:ascii="Cascadia Mono" w:hAnsi="Cascadia Mono" w:cs="Cascadia Mono"/>
-          <w:sz w:val="19"/>
-          <w:szCs w:val="19"/>
-          <w:lang w:val="en-US"/>
-        </w:rPr>
-      </w:pPr>
+    </w:p>
+    <w:p>
+      <w:pPr>
+        <w:autoSpaceDE w:val="0"/>
+        <w:autoSpaceDN w:val="0"/>
+        <w:adjustRightInd w:val="0"/>
+        <w:spacing w:after="0" w:line="240" w:lineRule="auto"/>
+        <w:rPr>
+          <w:rFonts w:ascii="Cascadia Mono" w:hAnsi="Cascadia Mono" w:cs="Cascadia Mono"/>
+          <w:sz w:val="19"/>
+          <w:szCs w:val="19"/>
+          <w:lang w:val="en-US"/>
+        </w:rPr>
+      </w:pPr>
+      <w:r>
+        <w:rPr>
+          <w:rFonts w:ascii="Cascadia Mono" w:hAnsi="Cascadia Mono" w:cs="Cascadia Mono"/>
+          <w:sz w:val="19"/>
+          <w:szCs w:val="19"/>
+          <w:lang w:val="en-US"/>
+        </w:rPr>
+        <w:t xml:space="preserve">Teacher&amp; </w:t>
+      </w:r>
       <w:proofErr w:type="gramStart"/>
       <w:r>
         <w:rPr>
@@ -6275,684 +7165,6 @@
           <w:szCs w:val="19"/>
           <w:lang w:val="en-US"/>
         </w:rPr>
-        <w:t>Teacher(const Teacher&amp; t){</w:t>
-      </w:r>
-    </w:p>
-    <w:p>
-      <w:pPr>
-        <w:autoSpaceDE w:val="0"/>
-        <w:autoSpaceDN w:val="0"/>
-        <w:adjustRightInd w:val="0"/>
-        <w:spacing w:after="0" w:line="240" w:lineRule="auto"/>
-        <w:rPr>
-          <w:rFonts w:ascii="Cascadia Mono" w:hAnsi="Cascadia Mono" w:cs="Cascadia Mono"/>
-          <w:sz w:val="19"/>
-          <w:szCs w:val="19"/>
-          <w:lang w:val="en-US"/>
-        </w:rPr>
-      </w:pPr>
-      <w:r>
-        <w:rPr>
-          <w:rFonts w:ascii="Cascadia Mono" w:hAnsi="Cascadia Mono" w:cs="Cascadia Mono"/>
-          <w:sz w:val="19"/>
-          <w:szCs w:val="19"/>
-          <w:lang w:val="en-US"/>
-        </w:rPr>
-        <w:tab/>
-        <w:t>name = t.name;</w:t>
-      </w:r>
-    </w:p>
-    <w:p>
-      <w:pPr>
-        <w:autoSpaceDE w:val="0"/>
-        <w:autoSpaceDN w:val="0"/>
-        <w:adjustRightInd w:val="0"/>
-        <w:spacing w:after="0" w:line="240" w:lineRule="auto"/>
-        <w:rPr>
-          <w:rFonts w:ascii="Cascadia Mono" w:hAnsi="Cascadia Mono" w:cs="Cascadia Mono"/>
-          <w:sz w:val="19"/>
-          <w:szCs w:val="19"/>
-          <w:lang w:val="en-US"/>
-        </w:rPr>
-      </w:pPr>
-      <w:r>
-        <w:rPr>
-          <w:rFonts w:ascii="Cascadia Mono" w:hAnsi="Cascadia Mono" w:cs="Cascadia Mono"/>
-          <w:sz w:val="19"/>
-          <w:szCs w:val="19"/>
-          <w:lang w:val="en-US"/>
-        </w:rPr>
-        <w:tab/>
-        <w:t xml:space="preserve">post = </w:t>
-      </w:r>
-      <w:proofErr w:type="spellStart"/>
-      <w:proofErr w:type="gramStart"/>
-      <w:r>
-        <w:rPr>
-          <w:rFonts w:ascii="Cascadia Mono" w:hAnsi="Cascadia Mono" w:cs="Cascadia Mono"/>
-          <w:sz w:val="19"/>
-          <w:szCs w:val="19"/>
-          <w:lang w:val="en-US"/>
-        </w:rPr>
-        <w:t>t.post</w:t>
-      </w:r>
-      <w:proofErr w:type="spellEnd"/>
-      <w:proofErr w:type="gramEnd"/>
-      <w:r>
-        <w:rPr>
-          <w:rFonts w:ascii="Cascadia Mono" w:hAnsi="Cascadia Mono" w:cs="Cascadia Mono"/>
-          <w:sz w:val="19"/>
-          <w:szCs w:val="19"/>
-          <w:lang w:val="en-US"/>
-        </w:rPr>
-        <w:t>;</w:t>
-      </w:r>
-    </w:p>
-    <w:p>
-      <w:pPr>
-        <w:autoSpaceDE w:val="0"/>
-        <w:autoSpaceDN w:val="0"/>
-        <w:adjustRightInd w:val="0"/>
-        <w:spacing w:after="0" w:line="240" w:lineRule="auto"/>
-        <w:rPr>
-          <w:rFonts w:ascii="Cascadia Mono" w:hAnsi="Cascadia Mono" w:cs="Cascadia Mono"/>
-          <w:sz w:val="19"/>
-          <w:szCs w:val="19"/>
-          <w:lang w:val="en-US"/>
-        </w:rPr>
-      </w:pPr>
-      <w:r>
-        <w:rPr>
-          <w:rFonts w:ascii="Cascadia Mono" w:hAnsi="Cascadia Mono" w:cs="Cascadia Mono"/>
-          <w:sz w:val="19"/>
-          <w:szCs w:val="19"/>
-          <w:lang w:val="en-US"/>
-        </w:rPr>
-        <w:tab/>
-      </w:r>
-      <w:proofErr w:type="spellStart"/>
-      <w:r>
-        <w:rPr>
-          <w:rFonts w:ascii="Cascadia Mono" w:hAnsi="Cascadia Mono" w:cs="Cascadia Mono"/>
-          <w:sz w:val="19"/>
-          <w:szCs w:val="19"/>
-          <w:lang w:val="en-US"/>
-        </w:rPr>
-        <w:t>stage</w:t>
-      </w:r>
-      <w:proofErr w:type="spellEnd"/>
-      <w:r>
-        <w:rPr>
-          <w:rFonts w:ascii="Cascadia Mono" w:hAnsi="Cascadia Mono" w:cs="Cascadia Mono"/>
-          <w:sz w:val="19"/>
-          <w:szCs w:val="19"/>
-          <w:lang w:val="en-US"/>
-        </w:rPr>
-        <w:t xml:space="preserve"> = </w:t>
-      </w:r>
-      <w:proofErr w:type="spellStart"/>
-      <w:proofErr w:type="gramStart"/>
-      <w:r>
-        <w:rPr>
-          <w:rFonts w:ascii="Cascadia Mono" w:hAnsi="Cascadia Mono" w:cs="Cascadia Mono"/>
-          <w:sz w:val="19"/>
-          <w:szCs w:val="19"/>
-          <w:lang w:val="en-US"/>
-        </w:rPr>
-        <w:t>t.stage</w:t>
-      </w:r>
-      <w:proofErr w:type="spellEnd"/>
-      <w:proofErr w:type="gramEnd"/>
-      <w:r>
-        <w:rPr>
-          <w:rFonts w:ascii="Cascadia Mono" w:hAnsi="Cascadia Mono" w:cs="Cascadia Mono"/>
-          <w:sz w:val="19"/>
-          <w:szCs w:val="19"/>
-          <w:lang w:val="en-US"/>
-        </w:rPr>
-        <w:t>; }</w:t>
-      </w:r>
-    </w:p>
-    <w:p>
-      <w:pPr>
-        <w:autoSpaceDE w:val="0"/>
-        <w:autoSpaceDN w:val="0"/>
-        <w:adjustRightInd w:val="0"/>
-        <w:spacing w:after="0" w:line="240" w:lineRule="auto"/>
-        <w:rPr>
-          <w:rFonts w:ascii="Times New Roman" w:hAnsi="Times New Roman" w:cs="Times New Roman"/>
-          <w:sz w:val="24"/>
-          <w:szCs w:val="24"/>
-        </w:rPr>
-      </w:pPr>
-      <w:r>
-        <w:rPr>
-          <w:rFonts w:ascii="Times New Roman" w:hAnsi="Times New Roman" w:cs="Times New Roman"/>
-          <w:sz w:val="24"/>
-          <w:szCs w:val="24"/>
-        </w:rPr>
-        <w:t xml:space="preserve">20. Для классов </w:t>
-      </w:r>
-      <w:proofErr w:type="spellStart"/>
-      <w:r>
-        <w:rPr>
-          <w:rFonts w:ascii="Times New Roman" w:hAnsi="Times New Roman" w:cs="Times New Roman"/>
-          <w:sz w:val="24"/>
-          <w:szCs w:val="24"/>
-        </w:rPr>
-        <w:t>Student</w:t>
-      </w:r>
-      <w:proofErr w:type="spellEnd"/>
-      <w:r>
-        <w:rPr>
-          <w:rFonts w:ascii="Times New Roman" w:hAnsi="Times New Roman" w:cs="Times New Roman"/>
-          <w:sz w:val="24"/>
-          <w:szCs w:val="24"/>
-        </w:rPr>
-        <w:t xml:space="preserve">, </w:t>
-      </w:r>
-      <w:proofErr w:type="spellStart"/>
-      <w:r>
-        <w:rPr>
-          <w:rFonts w:ascii="Times New Roman" w:hAnsi="Times New Roman" w:cs="Times New Roman"/>
-          <w:sz w:val="24"/>
-          <w:szCs w:val="24"/>
-        </w:rPr>
-        <w:t>Employee</w:t>
-      </w:r>
-      <w:proofErr w:type="spellEnd"/>
-      <w:r>
-        <w:rPr>
-          <w:rFonts w:ascii="Times New Roman" w:hAnsi="Times New Roman" w:cs="Times New Roman"/>
-          <w:sz w:val="24"/>
-          <w:szCs w:val="24"/>
-        </w:rPr>
-        <w:t xml:space="preserve"> и </w:t>
-      </w:r>
-      <w:proofErr w:type="spellStart"/>
-      <w:r>
-        <w:rPr>
-          <w:rFonts w:ascii="Times New Roman" w:hAnsi="Times New Roman" w:cs="Times New Roman"/>
-          <w:sz w:val="24"/>
-          <w:szCs w:val="24"/>
-        </w:rPr>
-        <w:t>Teacher</w:t>
-      </w:r>
-      <w:proofErr w:type="spellEnd"/>
-      <w:r>
-        <w:rPr>
-          <w:rFonts w:ascii="Times New Roman" w:hAnsi="Times New Roman" w:cs="Times New Roman"/>
-          <w:sz w:val="24"/>
-          <w:szCs w:val="24"/>
-        </w:rPr>
-        <w:t xml:space="preserve"> определить операцию присваивания.</w:t>
-      </w:r>
-    </w:p>
-    <w:p>
-      <w:pPr>
-        <w:autoSpaceDE w:val="0"/>
-        <w:autoSpaceDN w:val="0"/>
-        <w:adjustRightInd w:val="0"/>
-        <w:spacing w:after="0" w:line="240" w:lineRule="auto"/>
-        <w:rPr>
-          <w:rFonts w:ascii="Cascadia Mono" w:hAnsi="Cascadia Mono" w:cs="Cascadia Mono"/>
-          <w:sz w:val="19"/>
-          <w:szCs w:val="19"/>
-          <w:lang w:val="en-US"/>
-        </w:rPr>
-      </w:pPr>
-      <w:r>
-        <w:rPr>
-          <w:rFonts w:ascii="Cascadia Mono" w:hAnsi="Cascadia Mono" w:cs="Cascadia Mono"/>
-          <w:sz w:val="19"/>
-          <w:szCs w:val="19"/>
-          <w:lang w:val="en-US"/>
-        </w:rPr>
-        <w:t xml:space="preserve">Student&amp; </w:t>
-      </w:r>
-      <w:proofErr w:type="gramStart"/>
-      <w:r>
-        <w:rPr>
-          <w:rFonts w:ascii="Cascadia Mono" w:hAnsi="Cascadia Mono" w:cs="Cascadia Mono"/>
-          <w:sz w:val="19"/>
-          <w:szCs w:val="19"/>
-          <w:lang w:val="en-US"/>
-        </w:rPr>
-        <w:t>Student::</w:t>
-      </w:r>
-      <w:proofErr w:type="gramEnd"/>
-      <w:r>
-        <w:rPr>
-          <w:rFonts w:ascii="Cascadia Mono" w:hAnsi="Cascadia Mono" w:cs="Cascadia Mono"/>
-          <w:sz w:val="19"/>
-          <w:szCs w:val="19"/>
-          <w:lang w:val="en-US"/>
-        </w:rPr>
-        <w:t>operator = (const&amp; Student s) {</w:t>
-      </w:r>
-    </w:p>
-    <w:p>
-      <w:pPr>
-        <w:autoSpaceDE w:val="0"/>
-        <w:autoSpaceDN w:val="0"/>
-        <w:adjustRightInd w:val="0"/>
-        <w:spacing w:after="0" w:line="240" w:lineRule="auto"/>
-        <w:rPr>
-          <w:rFonts w:ascii="Cascadia Mono" w:hAnsi="Cascadia Mono" w:cs="Cascadia Mono"/>
-          <w:sz w:val="19"/>
-          <w:szCs w:val="19"/>
-          <w:lang w:val="en-US"/>
-        </w:rPr>
-      </w:pPr>
-      <w:r>
-        <w:rPr>
-          <w:rFonts w:ascii="Cascadia Mono" w:hAnsi="Cascadia Mono" w:cs="Cascadia Mono"/>
-          <w:sz w:val="19"/>
-          <w:szCs w:val="19"/>
-          <w:lang w:val="en-US"/>
-        </w:rPr>
-        <w:t xml:space="preserve">if (&amp;s==this) return*this; //проверка на </w:t>
-      </w:r>
-      <w:proofErr w:type="spellStart"/>
-      <w:r>
-        <w:rPr>
-          <w:rFonts w:ascii="Cascadia Mono" w:hAnsi="Cascadia Mono" w:cs="Cascadia Mono"/>
-          <w:sz w:val="19"/>
-          <w:szCs w:val="19"/>
-          <w:lang w:val="en-US"/>
-        </w:rPr>
-        <w:t>самоприсваивание</w:t>
-      </w:r>
-      <w:proofErr w:type="spellEnd"/>
-    </w:p>
-    <w:p>
-      <w:pPr>
-        <w:autoSpaceDE w:val="0"/>
-        <w:autoSpaceDN w:val="0"/>
-        <w:adjustRightInd w:val="0"/>
-        <w:spacing w:after="0" w:line="240" w:lineRule="auto"/>
-        <w:rPr>
-          <w:rFonts w:ascii="Cascadia Mono" w:hAnsi="Cascadia Mono" w:cs="Cascadia Mono"/>
-          <w:sz w:val="19"/>
-          <w:szCs w:val="19"/>
-          <w:lang w:val="en-US"/>
-        </w:rPr>
-      </w:pPr>
-      <w:r>
-        <w:rPr>
-          <w:rFonts w:ascii="Cascadia Mono" w:hAnsi="Cascadia Mono" w:cs="Cascadia Mono"/>
-          <w:sz w:val="19"/>
-          <w:szCs w:val="19"/>
-          <w:lang w:val="en-US"/>
-        </w:rPr>
-        <w:t>name = s.name;</w:t>
-      </w:r>
-    </w:p>
-    <w:p>
-      <w:pPr>
-        <w:autoSpaceDE w:val="0"/>
-        <w:autoSpaceDN w:val="0"/>
-        <w:adjustRightInd w:val="0"/>
-        <w:spacing w:after="0" w:line="240" w:lineRule="auto"/>
-        <w:rPr>
-          <w:rFonts w:ascii="Cascadia Mono" w:hAnsi="Cascadia Mono" w:cs="Cascadia Mono"/>
-          <w:sz w:val="19"/>
-          <w:szCs w:val="19"/>
-          <w:lang w:val="en-US"/>
-        </w:rPr>
-      </w:pPr>
-      <w:r>
-        <w:rPr>
-          <w:rFonts w:ascii="Cascadia Mono" w:hAnsi="Cascadia Mono" w:cs="Cascadia Mono"/>
-          <w:sz w:val="19"/>
-          <w:szCs w:val="19"/>
-          <w:lang w:val="en-US"/>
-        </w:rPr>
-        <w:t xml:space="preserve">age = </w:t>
-      </w:r>
-      <w:proofErr w:type="spellStart"/>
-      <w:r>
-        <w:rPr>
-          <w:rFonts w:ascii="Cascadia Mono" w:hAnsi="Cascadia Mono" w:cs="Cascadia Mono"/>
-          <w:sz w:val="19"/>
-          <w:szCs w:val="19"/>
-          <w:lang w:val="en-US"/>
-        </w:rPr>
-        <w:t>s.age</w:t>
-      </w:r>
-      <w:proofErr w:type="spellEnd"/>
-      <w:r>
-        <w:rPr>
-          <w:rFonts w:ascii="Cascadia Mono" w:hAnsi="Cascadia Mono" w:cs="Cascadia Mono"/>
-          <w:sz w:val="19"/>
-          <w:szCs w:val="19"/>
-          <w:lang w:val="en-US"/>
-        </w:rPr>
-        <w:t>;</w:t>
-      </w:r>
-    </w:p>
-    <w:p>
-      <w:pPr>
-        <w:autoSpaceDE w:val="0"/>
-        <w:autoSpaceDN w:val="0"/>
-        <w:adjustRightInd w:val="0"/>
-        <w:spacing w:after="0" w:line="240" w:lineRule="auto"/>
-        <w:rPr>
-          <w:rFonts w:ascii="Cascadia Mono" w:hAnsi="Cascadia Mono" w:cs="Cascadia Mono"/>
-          <w:sz w:val="19"/>
-          <w:szCs w:val="19"/>
-          <w:lang w:val="en-US"/>
-        </w:rPr>
-      </w:pPr>
-      <w:r>
-        <w:rPr>
-          <w:rFonts w:ascii="Cascadia Mono" w:hAnsi="Cascadia Mono" w:cs="Cascadia Mono"/>
-          <w:sz w:val="19"/>
-          <w:szCs w:val="19"/>
-          <w:lang w:val="en-US"/>
-        </w:rPr>
-        <w:t>return *this</w:t>
-      </w:r>
-      <w:proofErr w:type="gramStart"/>
-      <w:r>
-        <w:rPr>
-          <w:rFonts w:ascii="Cascadia Mono" w:hAnsi="Cascadia Mono" w:cs="Cascadia Mono"/>
-          <w:sz w:val="19"/>
-          <w:szCs w:val="19"/>
-          <w:lang w:val="en-US"/>
-        </w:rPr>
-        <w:t>; }</w:t>
-      </w:r>
-      <w:proofErr w:type="gramEnd"/>
-    </w:p>
-    <w:p>
-      <w:pPr>
-        <w:autoSpaceDE w:val="0"/>
-        <w:autoSpaceDN w:val="0"/>
-        <w:adjustRightInd w:val="0"/>
-        <w:spacing w:after="0" w:line="240" w:lineRule="auto"/>
-        <w:rPr>
-          <w:rFonts w:ascii="Cascadia Mono" w:hAnsi="Cascadia Mono" w:cs="Cascadia Mono"/>
-          <w:sz w:val="19"/>
-          <w:szCs w:val="19"/>
-          <w:lang w:val="en-US"/>
-        </w:rPr>
-      </w:pPr>
-      <w:r>
-        <w:rPr>
-          <w:rFonts w:ascii="Cascadia Mono" w:hAnsi="Cascadia Mono" w:cs="Cascadia Mono"/>
-          <w:sz w:val="19"/>
-          <w:szCs w:val="19"/>
-          <w:lang w:val="en-US"/>
-        </w:rPr>
-        <w:t xml:space="preserve">Employee&amp; </w:t>
-      </w:r>
-      <w:proofErr w:type="gramStart"/>
-      <w:r>
-        <w:rPr>
-          <w:rFonts w:ascii="Cascadia Mono" w:hAnsi="Cascadia Mono" w:cs="Cascadia Mono"/>
-          <w:sz w:val="19"/>
-          <w:szCs w:val="19"/>
-          <w:lang w:val="en-US"/>
-        </w:rPr>
-        <w:t>Employee::</w:t>
-      </w:r>
-      <w:proofErr w:type="gramEnd"/>
-      <w:r>
-        <w:rPr>
-          <w:rFonts w:ascii="Cascadia Mono" w:hAnsi="Cascadia Mono" w:cs="Cascadia Mono"/>
-          <w:sz w:val="19"/>
-          <w:szCs w:val="19"/>
-          <w:lang w:val="en-US"/>
-        </w:rPr>
-        <w:t>operator = (const&amp; Employee e) {</w:t>
-      </w:r>
-    </w:p>
-    <w:p>
-      <w:pPr>
-        <w:autoSpaceDE w:val="0"/>
-        <w:autoSpaceDN w:val="0"/>
-        <w:adjustRightInd w:val="0"/>
-        <w:spacing w:after="0" w:line="240" w:lineRule="auto"/>
-        <w:rPr>
-          <w:rFonts w:ascii="Cascadia Mono" w:hAnsi="Cascadia Mono" w:cs="Cascadia Mono"/>
-          <w:sz w:val="19"/>
-          <w:szCs w:val="19"/>
-          <w:lang w:val="en-US"/>
-        </w:rPr>
-      </w:pPr>
-      <w:proofErr w:type="spellStart"/>
-      <w:r>
-        <w:rPr>
-          <w:rFonts w:ascii="Cascadia Mono" w:hAnsi="Cascadia Mono" w:cs="Cascadia Mono"/>
-          <w:sz w:val="19"/>
-          <w:szCs w:val="19"/>
-          <w:lang w:val="en-US"/>
-        </w:rPr>
-        <w:t>if</w:t>
-      </w:r>
-      <w:proofErr w:type="spellEnd"/>
-      <w:r>
-        <w:rPr>
-          <w:rFonts w:ascii="Cascadia Mono" w:hAnsi="Cascadia Mono" w:cs="Cascadia Mono"/>
-          <w:sz w:val="19"/>
-          <w:szCs w:val="19"/>
-          <w:lang w:val="en-US"/>
-        </w:rPr>
-        <w:t xml:space="preserve"> (&amp;e==</w:t>
-      </w:r>
-      <w:proofErr w:type="spellStart"/>
-      <w:r>
-        <w:rPr>
-          <w:rFonts w:ascii="Cascadia Mono" w:hAnsi="Cascadia Mono" w:cs="Cascadia Mono"/>
-          <w:sz w:val="19"/>
-          <w:szCs w:val="19"/>
-          <w:lang w:val="en-US"/>
-        </w:rPr>
-        <w:t>this</w:t>
-      </w:r>
-      <w:proofErr w:type="spellEnd"/>
-      <w:r>
-        <w:rPr>
-          <w:rFonts w:ascii="Cascadia Mono" w:hAnsi="Cascadia Mono" w:cs="Cascadia Mono"/>
-          <w:sz w:val="19"/>
-          <w:szCs w:val="19"/>
-          <w:lang w:val="en-US"/>
-        </w:rPr>
-        <w:t xml:space="preserve">) </w:t>
-      </w:r>
-      <w:proofErr w:type="spellStart"/>
-      <w:r>
-        <w:rPr>
-          <w:rFonts w:ascii="Cascadia Mono" w:hAnsi="Cascadia Mono" w:cs="Cascadia Mono"/>
-          <w:sz w:val="19"/>
-          <w:szCs w:val="19"/>
-          <w:lang w:val="en-US"/>
-        </w:rPr>
-        <w:t>return</w:t>
-      </w:r>
-      <w:proofErr w:type="spellEnd"/>
-      <w:r>
-        <w:rPr>
-          <w:rFonts w:ascii="Cascadia Mono" w:hAnsi="Cascadia Mono" w:cs="Cascadia Mono"/>
-          <w:sz w:val="19"/>
-          <w:szCs w:val="19"/>
-          <w:lang w:val="en-US"/>
-        </w:rPr>
-        <w:t>*</w:t>
-      </w:r>
-      <w:proofErr w:type="spellStart"/>
-      <w:r>
-        <w:rPr>
-          <w:rFonts w:ascii="Cascadia Mono" w:hAnsi="Cascadia Mono" w:cs="Cascadia Mono"/>
-          <w:sz w:val="19"/>
-          <w:szCs w:val="19"/>
-          <w:lang w:val="en-US"/>
-        </w:rPr>
-        <w:t>this</w:t>
-      </w:r>
-      <w:proofErr w:type="spellEnd"/>
-      <w:r>
-        <w:rPr>
-          <w:rFonts w:ascii="Cascadia Mono" w:hAnsi="Cascadia Mono" w:cs="Cascadia Mono"/>
-          <w:sz w:val="19"/>
-          <w:szCs w:val="19"/>
-          <w:lang w:val="en-US"/>
-        </w:rPr>
-        <w:t xml:space="preserve">; //проверка на </w:t>
-      </w:r>
-      <w:proofErr w:type="spellStart"/>
-      <w:r>
-        <w:rPr>
-          <w:rFonts w:ascii="Cascadia Mono" w:hAnsi="Cascadia Mono" w:cs="Cascadia Mono"/>
-          <w:sz w:val="19"/>
-          <w:szCs w:val="19"/>
-          <w:lang w:val="en-US"/>
-        </w:rPr>
-        <w:t>самоприсваивание</w:t>
-      </w:r>
-      <w:proofErr w:type="spellEnd"/>
-    </w:p>
-    <w:p>
-      <w:pPr>
-        <w:autoSpaceDE w:val="0"/>
-        <w:autoSpaceDN w:val="0"/>
-        <w:adjustRightInd w:val="0"/>
-        <w:spacing w:after="0" w:line="240" w:lineRule="auto"/>
-        <w:rPr>
-          <w:rFonts w:ascii="Cascadia Mono" w:hAnsi="Cascadia Mono" w:cs="Cascadia Mono"/>
-          <w:sz w:val="19"/>
-          <w:szCs w:val="19"/>
-          <w:lang w:val="en-US"/>
-        </w:rPr>
-      </w:pPr>
-      <w:r>
-        <w:rPr>
-          <w:rFonts w:ascii="Cascadia Mono" w:hAnsi="Cascadia Mono" w:cs="Cascadia Mono"/>
-          <w:sz w:val="19"/>
-          <w:szCs w:val="19"/>
-          <w:lang w:val="en-US"/>
-        </w:rPr>
-        <w:t>name = e.name;</w:t>
-      </w:r>
-    </w:p>
-    <w:p>
-      <w:pPr>
-        <w:autoSpaceDE w:val="0"/>
-        <w:autoSpaceDN w:val="0"/>
-        <w:adjustRightInd w:val="0"/>
-        <w:spacing w:after="0" w:line="240" w:lineRule="auto"/>
-        <w:rPr>
-          <w:rFonts w:ascii="Cascadia Mono" w:hAnsi="Cascadia Mono" w:cs="Cascadia Mono"/>
-          <w:sz w:val="19"/>
-          <w:szCs w:val="19"/>
-          <w:lang w:val="en-US"/>
-        </w:rPr>
-      </w:pPr>
-      <w:r>
-        <w:rPr>
-          <w:rFonts w:ascii="Cascadia Mono" w:hAnsi="Cascadia Mono" w:cs="Cascadia Mono"/>
-          <w:sz w:val="19"/>
-          <w:szCs w:val="19"/>
-          <w:lang w:val="en-US"/>
-        </w:rPr>
-        <w:t xml:space="preserve">age = </w:t>
-      </w:r>
-      <w:proofErr w:type="spellStart"/>
-      <w:r>
-        <w:rPr>
-          <w:rFonts w:ascii="Cascadia Mono" w:hAnsi="Cascadia Mono" w:cs="Cascadia Mono"/>
-          <w:sz w:val="19"/>
-          <w:szCs w:val="19"/>
-          <w:lang w:val="en-US"/>
-        </w:rPr>
-        <w:t>e.age</w:t>
-      </w:r>
-      <w:proofErr w:type="spellEnd"/>
-      <w:r>
-        <w:rPr>
-          <w:rFonts w:ascii="Cascadia Mono" w:hAnsi="Cascadia Mono" w:cs="Cascadia Mono"/>
-          <w:sz w:val="19"/>
-          <w:szCs w:val="19"/>
-          <w:lang w:val="en-US"/>
-        </w:rPr>
-        <w:t>;</w:t>
-      </w:r>
-    </w:p>
-    <w:p>
-      <w:pPr>
-        <w:autoSpaceDE w:val="0"/>
-        <w:autoSpaceDN w:val="0"/>
-        <w:adjustRightInd w:val="0"/>
-        <w:spacing w:after="0" w:line="240" w:lineRule="auto"/>
-        <w:rPr>
-          <w:rFonts w:ascii="Cascadia Mono" w:hAnsi="Cascadia Mono" w:cs="Cascadia Mono"/>
-          <w:sz w:val="19"/>
-          <w:szCs w:val="19"/>
-          <w:lang w:val="en-US"/>
-        </w:rPr>
-      </w:pPr>
-      <w:r>
-        <w:rPr>
-          <w:rFonts w:ascii="Cascadia Mono" w:hAnsi="Cascadia Mono" w:cs="Cascadia Mono"/>
-          <w:sz w:val="19"/>
-          <w:szCs w:val="19"/>
-          <w:lang w:val="en-US"/>
-        </w:rPr>
-        <w:t>return *this</w:t>
-      </w:r>
-      <w:proofErr w:type="gramStart"/>
-      <w:r>
-        <w:rPr>
-          <w:rFonts w:ascii="Cascadia Mono" w:hAnsi="Cascadia Mono" w:cs="Cascadia Mono"/>
-          <w:sz w:val="19"/>
-          <w:szCs w:val="19"/>
-          <w:lang w:val="en-US"/>
-        </w:rPr>
-        <w:t>; }</w:t>
-      </w:r>
-      <w:proofErr w:type="gramEnd"/>
-    </w:p>
-    <w:p>
-      <w:pPr>
-        <w:autoSpaceDE w:val="0"/>
-        <w:autoSpaceDN w:val="0"/>
-        <w:adjustRightInd w:val="0"/>
-        <w:spacing w:after="0" w:line="240" w:lineRule="auto"/>
-        <w:rPr>
-          <w:rFonts w:ascii="Cascadia Mono" w:hAnsi="Cascadia Mono" w:cs="Cascadia Mono"/>
-          <w:sz w:val="19"/>
-          <w:szCs w:val="19"/>
-          <w:lang w:val="en-US"/>
-        </w:rPr>
-      </w:pPr>
-      <w:r>
-        <w:rPr>
-          <w:rFonts w:ascii="Cascadia Mono" w:hAnsi="Cascadia Mono" w:cs="Cascadia Mono"/>
-          <w:sz w:val="19"/>
-          <w:szCs w:val="19"/>
-          <w:lang w:val="en-US"/>
-        </w:rPr>
-        <w:t xml:space="preserve">Teacher&amp; </w:t>
-      </w:r>
-      <w:proofErr w:type="gramStart"/>
-      <w:r>
-        <w:rPr>
-          <w:rFonts w:ascii="Cascadia Mono" w:hAnsi="Cascadia Mono" w:cs="Cascadia Mono"/>
-          <w:sz w:val="19"/>
-          <w:szCs w:val="19"/>
-          <w:lang w:val="en-US"/>
-        </w:rPr>
-        <w:t>Teacher::</w:t>
-      </w:r>
-      <w:proofErr w:type="gramEnd"/>
-      <w:r>
-        <w:rPr>
-          <w:rFonts w:ascii="Cascadia Mono" w:hAnsi="Cascadia Mono" w:cs="Cascadia Mono"/>
-          <w:sz w:val="19"/>
-          <w:szCs w:val="19"/>
-          <w:lang w:val="en-US"/>
-        </w:rPr>
         <w:t>operator = (const&amp; Teacher t) {</w:t>
       </w:r>
     </w:p>
@@ -6966,10 +7178,8 @@
           <w:rFonts w:ascii="Cascadia Mono" w:hAnsi="Cascadia Mono" w:cs="Cascadia Mono"/>
           <w:sz w:val="19"/>
           <w:szCs w:val="19"/>
-          <w:lang w:val="en-US"/>
-        </w:rPr>
-      </w:pPr>
-      <w:proofErr w:type="spellStart"/>
+        </w:rPr>
+      </w:pPr>
       <w:r>
         <w:rPr>
           <w:rFonts w:ascii="Cascadia Mono" w:hAnsi="Cascadia Mono" w:cs="Cascadia Mono"/>
@@ -6980,6 +7190,138 @@
         <w:lastRenderedPageBreak/>
         <w:t>if</w:t>
       </w:r>
+      <w:r>
+        <w:rPr>
+          <w:rFonts w:ascii="Cascadia Mono" w:hAnsi="Cascadia Mono" w:cs="Cascadia Mono"/>
+          <w:sz w:val="19"/>
+          <w:szCs w:val="19"/>
+        </w:rPr>
+        <w:t xml:space="preserve"> (&amp;</w:t>
+      </w:r>
+      <w:r>
+        <w:rPr>
+          <w:rFonts w:ascii="Cascadia Mono" w:hAnsi="Cascadia Mono" w:cs="Cascadia Mono"/>
+          <w:sz w:val="19"/>
+          <w:szCs w:val="19"/>
+          <w:lang w:val="en-US"/>
+        </w:rPr>
+        <w:t>t</w:t>
+      </w:r>
+      <w:r>
+        <w:rPr>
+          <w:rFonts w:ascii="Cascadia Mono" w:hAnsi="Cascadia Mono" w:cs="Cascadia Mono"/>
+          <w:sz w:val="19"/>
+          <w:szCs w:val="19"/>
+        </w:rPr>
+        <w:t>==</w:t>
+      </w:r>
+      <w:r>
+        <w:rPr>
+          <w:rFonts w:ascii="Cascadia Mono" w:hAnsi="Cascadia Mono" w:cs="Cascadia Mono"/>
+          <w:sz w:val="19"/>
+          <w:szCs w:val="19"/>
+          <w:lang w:val="en-US"/>
+        </w:rPr>
+        <w:t>this</w:t>
+      </w:r>
+      <w:r>
+        <w:rPr>
+          <w:rFonts w:ascii="Cascadia Mono" w:hAnsi="Cascadia Mono" w:cs="Cascadia Mono"/>
+          <w:sz w:val="19"/>
+          <w:szCs w:val="19"/>
+        </w:rPr>
+        <w:t xml:space="preserve">) </w:t>
+      </w:r>
+      <w:r>
+        <w:rPr>
+          <w:rFonts w:ascii="Cascadia Mono" w:hAnsi="Cascadia Mono" w:cs="Cascadia Mono"/>
+          <w:sz w:val="19"/>
+          <w:szCs w:val="19"/>
+          <w:lang w:val="en-US"/>
+        </w:rPr>
+        <w:t>return</w:t>
+      </w:r>
+      <w:r>
+        <w:rPr>
+          <w:rFonts w:ascii="Cascadia Mono" w:hAnsi="Cascadia Mono" w:cs="Cascadia Mono"/>
+          <w:sz w:val="19"/>
+          <w:szCs w:val="19"/>
+        </w:rPr>
+        <w:t>*</w:t>
+      </w:r>
+      <w:r>
+        <w:rPr>
+          <w:rFonts w:ascii="Cascadia Mono" w:hAnsi="Cascadia Mono" w:cs="Cascadia Mono"/>
+          <w:sz w:val="19"/>
+          <w:szCs w:val="19"/>
+          <w:lang w:val="en-US"/>
+        </w:rPr>
+        <w:t>this</w:t>
+      </w:r>
+      <w:r>
+        <w:rPr>
+          <w:rFonts w:ascii="Cascadia Mono" w:hAnsi="Cascadia Mono" w:cs="Cascadia Mono"/>
+          <w:sz w:val="19"/>
+          <w:szCs w:val="19"/>
+        </w:rPr>
+        <w:t>; //проверка на самоприсваивание</w:t>
+      </w:r>
+    </w:p>
+    <w:p>
+      <w:pPr>
+        <w:autoSpaceDE w:val="0"/>
+        <w:autoSpaceDN w:val="0"/>
+        <w:adjustRightInd w:val="0"/>
+        <w:spacing w:after="0" w:line="240" w:lineRule="auto"/>
+        <w:rPr>
+          <w:rFonts w:ascii="Cascadia Mono" w:hAnsi="Cascadia Mono" w:cs="Cascadia Mono"/>
+          <w:sz w:val="19"/>
+          <w:szCs w:val="19"/>
+          <w:lang w:val="en-US"/>
+        </w:rPr>
+      </w:pPr>
+      <w:r>
+        <w:rPr>
+          <w:rFonts w:ascii="Cascadia Mono" w:hAnsi="Cascadia Mono" w:cs="Cascadia Mono"/>
+          <w:sz w:val="19"/>
+          <w:szCs w:val="19"/>
+          <w:lang w:val="en-US"/>
+        </w:rPr>
+        <w:t>name = t.name;</w:t>
+      </w:r>
+    </w:p>
+    <w:p>
+      <w:pPr>
+        <w:autoSpaceDE w:val="0"/>
+        <w:autoSpaceDN w:val="0"/>
+        <w:adjustRightInd w:val="0"/>
+        <w:spacing w:after="0" w:line="240" w:lineRule="auto"/>
+        <w:rPr>
+          <w:rFonts w:ascii="Cascadia Mono" w:hAnsi="Cascadia Mono" w:cs="Cascadia Mono"/>
+          <w:sz w:val="19"/>
+          <w:szCs w:val="19"/>
+          <w:lang w:val="en-US"/>
+        </w:rPr>
+      </w:pPr>
+      <w:r>
+        <w:rPr>
+          <w:rFonts w:ascii="Cascadia Mono" w:hAnsi="Cascadia Mono" w:cs="Cascadia Mono"/>
+          <w:sz w:val="19"/>
+          <w:szCs w:val="19"/>
+          <w:lang w:val="en-US"/>
+        </w:rPr>
+        <w:t xml:space="preserve">age = </w:t>
+      </w:r>
+      <w:proofErr w:type="spellStart"/>
+      <w:r>
+        <w:rPr>
+          <w:rFonts w:ascii="Cascadia Mono" w:hAnsi="Cascadia Mono" w:cs="Cascadia Mono"/>
+          <w:sz w:val="19"/>
+          <w:szCs w:val="19"/>
+          <w:lang w:val="en-US"/>
+        </w:rPr>
+        <w:t>t.age</w:t>
+      </w:r>
       <w:proofErr w:type="spellEnd"/>
       <w:r>
         <w:rPr>
@@ -6988,9 +7330,38 @@
           <w:szCs w:val="19"/>
           <w:lang w:val="en-US"/>
         </w:rPr>
-        <w:t xml:space="preserve"> (&amp;t==</w:t>
-      </w:r>
-      <w:proofErr w:type="spellStart"/>
+        <w:t>;</w:t>
+      </w:r>
+    </w:p>
+    <w:p>
+      <w:pPr>
+        <w:autoSpaceDE w:val="0"/>
+        <w:autoSpaceDN w:val="0"/>
+        <w:adjustRightInd w:val="0"/>
+        <w:spacing w:after="0" w:line="240" w:lineRule="auto"/>
+        <w:rPr>
+          <w:rFonts w:ascii="Cascadia Mono" w:hAnsi="Cascadia Mono" w:cs="Cascadia Mono"/>
+          <w:sz w:val="19"/>
+          <w:szCs w:val="19"/>
+        </w:rPr>
+      </w:pPr>
+      <w:r>
+        <w:rPr>
+          <w:rFonts w:ascii="Cascadia Mono" w:hAnsi="Cascadia Mono" w:cs="Cascadia Mono"/>
+          <w:sz w:val="19"/>
+          <w:szCs w:val="19"/>
+          <w:lang w:val="en-US"/>
+        </w:rPr>
+        <w:t>return</w:t>
+      </w:r>
+      <w:r>
+        <w:rPr>
+          <w:rFonts w:ascii="Cascadia Mono" w:hAnsi="Cascadia Mono" w:cs="Cascadia Mono"/>
+          <w:sz w:val="19"/>
+          <w:szCs w:val="19"/>
+        </w:rPr>
+        <w:t xml:space="preserve"> *</w:t>
+      </w:r>
       <w:r>
         <w:rPr>
           <w:rFonts w:ascii="Cascadia Mono" w:hAnsi="Cascadia Mono" w:cs="Cascadia Mono"/>
@@ -7000,189 +7371,14 @@
         </w:rPr>
         <w:t>this</w:t>
       </w:r>
-      <w:proofErr w:type="spellEnd"/>
-      <w:r>
-        <w:rPr>
-          <w:rFonts w:ascii="Cascadia Mono" w:hAnsi="Cascadia Mono" w:cs="Cascadia Mono"/>
-          <w:sz w:val="19"/>
-          <w:szCs w:val="19"/>
-          <w:lang w:val="en-US"/>
-        </w:rPr>
-        <w:t xml:space="preserve">) </w:t>
-      </w:r>
-      <w:proofErr w:type="spellStart"/>
-      <w:r>
-        <w:rPr>
-          <w:rFonts w:ascii="Cascadia Mono" w:hAnsi="Cascadia Mono" w:cs="Cascadia Mono"/>
-          <w:sz w:val="19"/>
-          <w:szCs w:val="19"/>
-          <w:lang w:val="en-US"/>
-        </w:rPr>
-        <w:t>return</w:t>
-      </w:r>
-      <w:proofErr w:type="spellEnd"/>
-      <w:r>
-        <w:rPr>
-          <w:rFonts w:ascii="Cascadia Mono" w:hAnsi="Cascadia Mono" w:cs="Cascadia Mono"/>
-          <w:sz w:val="19"/>
-          <w:szCs w:val="19"/>
-          <w:lang w:val="en-US"/>
-        </w:rPr>
-        <w:t>*</w:t>
-      </w:r>
-      <w:proofErr w:type="spellStart"/>
-      <w:r>
-        <w:rPr>
-          <w:rFonts w:ascii="Cascadia Mono" w:hAnsi="Cascadia Mono" w:cs="Cascadia Mono"/>
-          <w:sz w:val="19"/>
-          <w:szCs w:val="19"/>
-          <w:lang w:val="en-US"/>
-        </w:rPr>
-        <w:t>this</w:t>
-      </w:r>
-      <w:proofErr w:type="spellEnd"/>
-      <w:r>
-        <w:rPr>
-          <w:rFonts w:ascii="Cascadia Mono" w:hAnsi="Cascadia Mono" w:cs="Cascadia Mono"/>
-          <w:sz w:val="19"/>
-          <w:szCs w:val="19"/>
-          <w:lang w:val="en-US"/>
-        </w:rPr>
-        <w:t xml:space="preserve">; //проверка на </w:t>
-      </w:r>
-      <w:proofErr w:type="spellStart"/>
-      <w:r>
-        <w:rPr>
-          <w:rFonts w:ascii="Cascadia Mono" w:hAnsi="Cascadia Mono" w:cs="Cascadia Mono"/>
-          <w:sz w:val="19"/>
-          <w:szCs w:val="19"/>
-          <w:lang w:val="en-US"/>
-        </w:rPr>
-        <w:t>самоприсваивание</w:t>
-      </w:r>
-      <w:proofErr w:type="spellEnd"/>
-    </w:p>
-    <w:p>
-      <w:pPr>
-        <w:autoSpaceDE w:val="0"/>
-        <w:autoSpaceDN w:val="0"/>
-        <w:adjustRightInd w:val="0"/>
-        <w:spacing w:after="0" w:line="240" w:lineRule="auto"/>
-        <w:rPr>
-          <w:rFonts w:ascii="Cascadia Mono" w:hAnsi="Cascadia Mono" w:cs="Cascadia Mono"/>
-          <w:sz w:val="19"/>
-          <w:szCs w:val="19"/>
-          <w:lang w:val="en-US"/>
-        </w:rPr>
-      </w:pPr>
-      <w:r>
-        <w:rPr>
-          <w:rFonts w:ascii="Cascadia Mono" w:hAnsi="Cascadia Mono" w:cs="Cascadia Mono"/>
-          <w:sz w:val="19"/>
-          <w:szCs w:val="19"/>
-          <w:lang w:val="en-US"/>
-        </w:rPr>
-        <w:t>name = t.name;</w:t>
-      </w:r>
-    </w:p>
-    <w:p>
-      <w:pPr>
-        <w:autoSpaceDE w:val="0"/>
-        <w:autoSpaceDN w:val="0"/>
-        <w:adjustRightInd w:val="0"/>
-        <w:spacing w:after="0" w:line="240" w:lineRule="auto"/>
-        <w:rPr>
-          <w:rFonts w:ascii="Cascadia Mono" w:hAnsi="Cascadia Mono" w:cs="Cascadia Mono"/>
-          <w:sz w:val="19"/>
-          <w:szCs w:val="19"/>
-          <w:lang w:val="en-US"/>
-        </w:rPr>
-      </w:pPr>
-      <w:r>
-        <w:rPr>
-          <w:rFonts w:ascii="Cascadia Mono" w:hAnsi="Cascadia Mono" w:cs="Cascadia Mono"/>
-          <w:sz w:val="19"/>
-          <w:szCs w:val="19"/>
-          <w:lang w:val="en-US"/>
-        </w:rPr>
-        <w:t xml:space="preserve">age = </w:t>
-      </w:r>
-      <w:proofErr w:type="spellStart"/>
-      <w:r>
-        <w:rPr>
-          <w:rFonts w:ascii="Cascadia Mono" w:hAnsi="Cascadia Mono" w:cs="Cascadia Mono"/>
-          <w:sz w:val="19"/>
-          <w:szCs w:val="19"/>
-          <w:lang w:val="en-US"/>
-        </w:rPr>
-        <w:t>t.age</w:t>
-      </w:r>
-      <w:proofErr w:type="spellEnd"/>
-      <w:r>
-        <w:rPr>
-          <w:rFonts w:ascii="Cascadia Mono" w:hAnsi="Cascadia Mono" w:cs="Cascadia Mono"/>
-          <w:sz w:val="19"/>
-          <w:szCs w:val="19"/>
-          <w:lang w:val="en-US"/>
-        </w:rPr>
-        <w:t>;</w:t>
-      </w:r>
-    </w:p>
-    <w:p>
-      <w:pPr>
-        <w:autoSpaceDE w:val="0"/>
-        <w:autoSpaceDN w:val="0"/>
-        <w:adjustRightInd w:val="0"/>
-        <w:spacing w:after="0" w:line="240" w:lineRule="auto"/>
-        <w:rPr>
-          <w:rFonts w:ascii="Cascadia Mono" w:hAnsi="Cascadia Mono" w:cs="Cascadia Mono"/>
-          <w:sz w:val="19"/>
-          <w:szCs w:val="19"/>
-          <w:lang w:val="en-US"/>
-        </w:rPr>
-      </w:pPr>
-      <w:proofErr w:type="spellStart"/>
-      <w:r>
-        <w:rPr>
-          <w:rFonts w:ascii="Cascadia Mono" w:hAnsi="Cascadia Mono" w:cs="Cascadia Mono"/>
-          <w:sz w:val="19"/>
-          <w:szCs w:val="19"/>
-          <w:lang w:val="en-US"/>
-        </w:rPr>
-        <w:t>return</w:t>
-      </w:r>
-      <w:proofErr w:type="spellEnd"/>
-      <w:r>
-        <w:rPr>
-          <w:rFonts w:ascii="Cascadia Mono" w:hAnsi="Cascadia Mono" w:cs="Cascadia Mono"/>
-          <w:sz w:val="19"/>
-          <w:szCs w:val="19"/>
-          <w:lang w:val="en-US"/>
-        </w:rPr>
-        <w:t xml:space="preserve"> *</w:t>
-      </w:r>
-      <w:proofErr w:type="spellStart"/>
-      <w:r>
-        <w:rPr>
-          <w:rFonts w:ascii="Cascadia Mono" w:hAnsi="Cascadia Mono" w:cs="Cascadia Mono"/>
-          <w:sz w:val="19"/>
-          <w:szCs w:val="19"/>
-          <w:lang w:val="en-US"/>
-        </w:rPr>
-        <w:t>this</w:t>
-      </w:r>
-      <w:proofErr w:type="spellEnd"/>
-      <w:proofErr w:type="gramStart"/>
-      <w:r>
-        <w:rPr>
-          <w:rFonts w:ascii="Cascadia Mono" w:hAnsi="Cascadia Mono" w:cs="Cascadia Mono"/>
-          <w:sz w:val="19"/>
-          <w:szCs w:val="19"/>
-          <w:lang w:val="en-US"/>
+      <w:r>
+        <w:rPr>
+          <w:rFonts w:ascii="Cascadia Mono" w:hAnsi="Cascadia Mono" w:cs="Cascadia Mono"/>
+          <w:sz w:val="19"/>
+          <w:szCs w:val="19"/>
         </w:rPr>
         <w:t>; }</w:t>
       </w:r>
-      <w:proofErr w:type="gramEnd"/>
     </w:p>
     <w:p>
       <w:pPr>
@@ -7195,7 +7391,6 @@
           <w:color w:val="808080"/>
           <w:sz w:val="19"/>
           <w:szCs w:val="19"/>
-          <w:lang w:val="en-US"/>
         </w:rPr>
       </w:pPr>
       <w:r>
@@ -7204,7 +7399,6 @@
           <w:color w:val="808080"/>
           <w:sz w:val="19"/>
           <w:szCs w:val="19"/>
-          <w:lang w:val="en-US"/>
         </w:rPr>
         <w:br w:type="page"/>
       </w:r>
@@ -7400,7 +7594,6 @@
           <w:rFonts w:ascii="Times New Roman" w:hAnsi="Times New Roman" w:cs="Times New Roman"/>
           <w:sz w:val="28"/>
           <w:szCs w:val="28"/>
-          <w:lang w:val="en-US"/>
         </w:rPr>
       </w:pPr>
       <w:r>
@@ -7417,7 +7610,6 @@
           <w:rFonts w:ascii="Times New Roman" w:hAnsi="Times New Roman" w:cs="Times New Roman"/>
           <w:sz w:val="28"/>
           <w:szCs w:val="28"/>
-          <w:lang w:val="en-US"/>
         </w:rPr>
         <w:t>.</w:t>
       </w:r>
@@ -7435,7 +7627,6 @@
           <w:rFonts w:ascii="Times New Roman" w:hAnsi="Times New Roman" w:cs="Times New Roman"/>
           <w:sz w:val="28"/>
           <w:szCs w:val="28"/>
-          <w:lang w:val="en-US"/>
         </w:rPr>
         <w:t>:</w:t>
       </w:r>

</xml_diff>